<commit_message>
wording in doc made consistent for easier ctrl+f finding :)
</commit_message>
<xml_diff>
--- a/tactile_tabletop/Documents/User Handbook.docx
+++ b/tactile_tabletop/Documents/User Handbook.docx
@@ -391,25 +391,7 @@
           <w:sz w:val="24"/>
           <w:szCs w:val="24"/>
         </w:rPr>
-        <w:t xml:space="preserve">While we are fans of learning and exploiting game systems, complexity can be paid for depth that isn’t worth having. Some examples from game experiences we’ve had: all-encompassing rule sets, feeling punished for not having a singular focus, translating lots of rules from one or more books into </w:t>
-      </w:r>
-      <w:proofErr w:type="gramStart"/>
-      <w:r>
-        <w:rPr>
-          <w:rFonts w:ascii="Benne" w:eastAsia="Benne" w:hAnsi="Benne" w:cs="Benne"/>
-          <w:sz w:val="24"/>
-          <w:szCs w:val="24"/>
-        </w:rPr>
-        <w:t>one or more character</w:t>
-      </w:r>
-      <w:proofErr w:type="gramEnd"/>
-      <w:r>
-        <w:rPr>
-          <w:rFonts w:ascii="Benne" w:eastAsia="Benne" w:hAnsi="Benne" w:cs="Benne"/>
-          <w:sz w:val="24"/>
-          <w:szCs w:val="24"/>
-        </w:rPr>
-        <w:t xml:space="preserve"> sheets that need to be flipped through during tense situations, and on.</w:t>
+        <w:t>While we are fans of learning and exploiting game systems, complexity can be paid for depth that isn’t worth having. Some examples from game experiences we’ve had: all-encompassing rule sets, feeling punished for not having a singular focus, translating lots of rules from one or more books into one or more character sheets that need to be flipped through during tense situations, and on.</w:t>
       </w:r>
     </w:p>
     <w:p>
@@ -428,25 +410,7 @@
           <w:sz w:val="24"/>
           <w:szCs w:val="24"/>
         </w:rPr>
-        <w:t xml:space="preserve">Some familiar facets from our inspirations you might notice are missing, and these are in response to the above examples. You may find some scenario that is unspecified in our </w:t>
-      </w:r>
-      <w:proofErr w:type="gramStart"/>
-      <w:r>
-        <w:rPr>
-          <w:rFonts w:ascii="Benne" w:eastAsia="Benne" w:hAnsi="Benne" w:cs="Benne"/>
-          <w:sz w:val="24"/>
-          <w:szCs w:val="24"/>
-        </w:rPr>
-        <w:t>rules;  you</w:t>
-      </w:r>
-      <w:proofErr w:type="gramEnd"/>
-      <w:r>
-        <w:rPr>
-          <w:rFonts w:ascii="Benne" w:eastAsia="Benne" w:hAnsi="Benne" w:cs="Benne"/>
-          <w:sz w:val="24"/>
-          <w:szCs w:val="24"/>
-        </w:rPr>
-        <w:t xml:space="preserve"> are encouraged to create what rules you need to make a fun game experience, of course including changing the rules we’ve decided to include in this version of the game. We believe most GM’s and players of tabletop games are used to home brewing solutions anyway, and it’s that spirit that we created this game in the first place.</w:t>
+        <w:t>Some familiar facets from our inspirations you might notice are missing, and these are in response to the above examples. You may find some scenario that is unspecified in our rules;  you are encouraged to create what rules you need to make a fun game experience, of course including changing the rules we’ve decided to include in this version of the game. We believe most GM’s and players of tabletop games are used to home brewing solutions anyway, and it’s that spirit that we created this game in the first place.</w:t>
       </w:r>
     </w:p>
     <w:p>
@@ -558,6 +522,33 @@
     </w:p>
     <w:p>
       <w:pPr>
+        <w:widowControl/>
+        <w:spacing w:line="240" w:lineRule="auto"/>
+        <w:rPr>
+          <w:rFonts w:ascii="Benne" w:eastAsia="Benne" w:hAnsi="Benne" w:cs="Benne"/>
+          <w:sz w:val="42"/>
+          <w:szCs w:val="42"/>
+          <w14:textOutline w14:w="0" w14:cap="rnd" w14:cmpd="sng" w14:algn="ctr">
+            <w14:noFill/>
+            <w14:prstDash w14:val="solid"/>
+            <w14:bevel/>
+          </w14:textOutline>
+        </w:rPr>
+      </w:pPr>
+      <w:bookmarkStart w:id="5" w:name="_xfgrxon4gcdp"/>
+      <w:bookmarkEnd w:id="5"/>
+      <w:r>
+        <w:rPr>
+          <w:rFonts w:ascii="Benne" w:eastAsia="Benne" w:hAnsi="Benne" w:cs="Benne"/>
+          <w:sz w:val="42"/>
+          <w:szCs w:val="42"/>
+        </w:rPr>
+        <w:lastRenderedPageBreak/>
+        <w:br w:type="page"/>
+      </w:r>
+    </w:p>
+    <w:p>
+      <w:pPr>
         <w:pStyle w:val="Heading1"/>
         <w:pageBreakBefore/>
         <w:spacing w:before="0" w:after="0"/>
@@ -568,8 +559,6 @@
           <w:szCs w:val="24"/>
         </w:rPr>
       </w:pPr>
-      <w:bookmarkStart w:id="5" w:name="_xfgrxon4gcdp"/>
-      <w:bookmarkEnd w:id="5"/>
       <w:r>
         <w:rPr>
           <w:rFonts w:ascii="Benne" w:eastAsia="Benne" w:hAnsi="Benne" w:cs="Benne"/>
@@ -589,8 +578,8 @@
           <w:szCs w:val="24"/>
         </w:rPr>
         <w:sectPr>
-          <w:headerReference w:type="default" r:id="rId7"/>
-          <w:footerReference w:type="default" r:id="rId8"/>
+          <w:headerReference w:type="default" r:id="rId8"/>
+          <w:footerReference w:type="default" r:id="rId9"/>
           <w:pgSz w:w="12240" w:h="15840"/>
           <w:pgMar w:top="993" w:right="900" w:bottom="1080" w:left="993" w:header="720" w:footer="720" w:gutter="0"/>
           <w:cols w:space="720"/>
@@ -626,7 +615,7 @@
                     </pic:cNvPicPr>
                   </pic:nvPicPr>
                   <pic:blipFill>
-                    <a:blip r:embed="rId9"/>
+                    <a:blip r:embed="rId10"/>
                     <a:stretch>
                       <a:fillRect/>
                     </a:stretch>
@@ -1337,7 +1326,7 @@
                           </pic:cNvPicPr>
                         </pic:nvPicPr>
                         <pic:blipFill>
-                          <a:blip r:embed="rId10"/>
+                          <a:blip r:embed="rId11"/>
                           <a:stretch>
                             <a:fillRect/>
                           </a:stretch>
@@ -1371,7 +1360,7 @@
                   <v:stroke on="f" weight="1.0pt" dashstyle="solid" endcap="flat" miterlimit="400.0%" joinstyle="miter" linestyle="single" startarrow="none" startarrowwidth="medium" startarrowlength="medium" endarrow="none" endarrowwidth="medium" endarrowlength="medium"/>
                 </v:rect>
                 <v:shape id="_x0000_s1028" type="#_x0000_t75" style="position:absolute;left:0;top:-1;width:3581122;height:2486027;">
-                  <v:imagedata r:id="rId11" o:title="image2.png"/>
+                  <v:imagedata r:id="rId12" o:title="image2.png"/>
                 </v:shape>
               </v:group>
             </w:pict>
@@ -1657,7 +1646,25 @@
           <w:sz w:val="24"/>
           <w:szCs w:val="24"/>
         </w:rPr>
-        <w:t>heal self, improve defense, reduce enemy attack)</w:t>
+        <w:t xml:space="preserve">heal self, improve defense, </w:t>
+      </w:r>
+      <w:proofErr w:type="spellStart"/>
+      <w:r>
+        <w:rPr>
+          <w:rFonts w:ascii="Benne" w:eastAsia="Benne" w:hAnsi="Benne" w:cs="Benne"/>
+          <w:sz w:val="24"/>
+          <w:szCs w:val="24"/>
+        </w:rPr>
+        <w:t>debuff</w:t>
+      </w:r>
+      <w:proofErr w:type="spellEnd"/>
+      <w:r>
+        <w:rPr>
+          <w:rFonts w:ascii="Benne" w:eastAsia="Benne" w:hAnsi="Benne" w:cs="Benne"/>
+          <w:sz w:val="24"/>
+          <w:szCs w:val="24"/>
+        </w:rPr>
+        <w:t xml:space="preserve"> enemy attack)</w:t>
       </w:r>
     </w:p>
     <w:p>
@@ -2917,25 +2924,7 @@
           <w:sz w:val="24"/>
           <w:szCs w:val="24"/>
         </w:rPr>
-        <w:t xml:space="preserve">Say you want to convince a shopkeeper to let you into an underground market. In order to do </w:t>
-      </w:r>
-      <w:proofErr w:type="gramStart"/>
-      <w:r>
-        <w:rPr>
-          <w:rFonts w:ascii="Benne" w:eastAsia="Benne" w:hAnsi="Benne" w:cs="Benne"/>
-          <w:sz w:val="24"/>
-          <w:szCs w:val="24"/>
-        </w:rPr>
-        <w:t>this</w:t>
-      </w:r>
-      <w:proofErr w:type="gramEnd"/>
-      <w:r>
-        <w:rPr>
-          <w:rFonts w:ascii="Benne" w:eastAsia="Benne" w:hAnsi="Benne" w:cs="Benne"/>
-          <w:sz w:val="24"/>
-          <w:szCs w:val="24"/>
-        </w:rPr>
-        <w:t xml:space="preserve"> you will need to convince them to tell you. You would roll your influence die and add your Charisma stat total to the roll, and if high enough (determined by the GM), you would be let into the market. </w:t>
+        <w:t xml:space="preserve">Say you want to convince a shopkeeper to let you into an underground market. In order to do this you will need to convince them to tell you. You would roll your influence die and add your Charisma stat total to the roll, and if high enough (determined by the GM), you would be let into the market. </w:t>
       </w:r>
     </w:p>
     <w:p>
@@ -3035,7 +3024,7 @@
                           </pic:cNvPicPr>
                         </pic:nvPicPr>
                         <pic:blipFill>
-                          <a:blip r:embed="rId12"/>
+                          <a:blip r:embed="rId13"/>
                           <a:stretch>
                             <a:fillRect/>
                           </a:stretch>
@@ -3088,7 +3077,7 @@
                 </v:shapetype>
                 <v:shape id="image3.png" o:spid="_x0000_s1028" type="#_x0000_t75" alt="image3.png" style="position:absolute;width:27986;height:10471;visibility:visible;mso-wrap-style:square" o:gfxdata="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" strokeweight="1pt">
                   <v:stroke miterlimit="4"/>
-                  <v:imagedata r:id="rId13" o:title="image3"/>
+                  <v:imagedata r:id="rId14" o:title="image3"/>
                 </v:shape>
                 <w10:wrap type="square" anchorx="page" anchory="line"/>
               </v:group>
@@ -3166,25 +3155,7 @@
           <w:sz w:val="24"/>
           <w:szCs w:val="24"/>
         </w:rPr>
-        <w:t xml:space="preserve">A token placed on an enemy increases your calculated values of the related type. </w:t>
-      </w:r>
-      <w:proofErr w:type="gramStart"/>
-      <w:r>
-        <w:rPr>
-          <w:rFonts w:ascii="Benne" w:eastAsia="Benne" w:hAnsi="Benne" w:cs="Benne"/>
-          <w:sz w:val="24"/>
-          <w:szCs w:val="24"/>
-        </w:rPr>
-        <w:t>I.E.</w:t>
-      </w:r>
-      <w:proofErr w:type="gramEnd"/>
-      <w:r>
-        <w:rPr>
-          <w:rFonts w:ascii="Benne" w:eastAsia="Benne" w:hAnsi="Benne" w:cs="Benne"/>
-          <w:sz w:val="24"/>
-          <w:szCs w:val="24"/>
-        </w:rPr>
-        <w:t xml:space="preserve"> defense values calculated against an attack from an enemy with a defense token of yours are increased by 1 for every token you have placed on that enemy. The same is true for attack tokens with calculated attack values, and influence tokens for calculated influence values.</w:t>
+        <w:t>A token placed on an enemy increases your calculated values of the related type. I.E. defense values calculated against an attack from an enemy with a defense token of yours are increased by 1 for every token you have placed on that enemy. The same is true for attack tokens with calculated attack values, and influence tokens for calculated influence values.</w:t>
       </w:r>
     </w:p>
     <w:p>
@@ -3508,29 +3479,7 @@
           <w:szCs w:val="32"/>
         </w:rPr>
         <w:lastRenderedPageBreak/>
-        <w:t xml:space="preserve">Sample </w:t>
-      </w:r>
-      <w:proofErr w:type="gramStart"/>
-      <w:r>
-        <w:rPr>
-          <w:rFonts w:ascii="Benne" w:eastAsia="Benne" w:hAnsi="Benne" w:cs="Benne"/>
-          <w:b/>
-          <w:bCs/>
-          <w:sz w:val="32"/>
-          <w:szCs w:val="32"/>
-        </w:rPr>
-        <w:t>Character :</w:t>
-      </w:r>
-      <w:proofErr w:type="gramEnd"/>
-      <w:r>
-        <w:rPr>
-          <w:rFonts w:ascii="Benne" w:eastAsia="Benne" w:hAnsi="Benne" w:cs="Benne"/>
-          <w:b/>
-          <w:bCs/>
-          <w:sz w:val="32"/>
-          <w:szCs w:val="32"/>
-        </w:rPr>
-        <w:t xml:space="preserve"> Zin </w:t>
+        <w:t xml:space="preserve">Sample Character : Zin </w:t>
       </w:r>
       <w:proofErr w:type="spellStart"/>
       <w:r>
@@ -4485,29 +4434,7 @@
           <w:sz w:val="26"/>
           <w:szCs w:val="26"/>
         </w:rPr>
-        <w:t xml:space="preserve">Contact Tokens: 1 </w:t>
-      </w:r>
-      <w:proofErr w:type="gramStart"/>
-      <w:r>
-        <w:rPr>
-          <w:rFonts w:ascii="Benne" w:eastAsia="Benne" w:hAnsi="Benne" w:cs="Benne"/>
-          <w:b/>
-          <w:bCs/>
-          <w:sz w:val="26"/>
-          <w:szCs w:val="26"/>
-        </w:rPr>
-        <w:t>Attack ;</w:t>
-      </w:r>
-      <w:proofErr w:type="gramEnd"/>
-      <w:r>
-        <w:rPr>
-          <w:rFonts w:ascii="Benne" w:eastAsia="Benne" w:hAnsi="Benne" w:cs="Benne"/>
-          <w:b/>
-          <w:bCs/>
-          <w:sz w:val="26"/>
-          <w:szCs w:val="26"/>
-        </w:rPr>
-        <w:t xml:space="preserve"> 1 Influence</w:t>
+        <w:t>Contact Tokens: 1 Attack ; 1 Influence</w:t>
       </w:r>
     </w:p>
     <w:p>
@@ -5322,25 +5249,7 @@
           <w:sz w:val="24"/>
           <w:szCs w:val="24"/>
         </w:rPr>
-        <w:t xml:space="preserve">Each time you level up, you add </w:t>
-      </w:r>
-      <w:proofErr w:type="gramStart"/>
-      <w:r>
-        <w:rPr>
-          <w:rFonts w:ascii="Benne" w:eastAsia="Benne" w:hAnsi="Benne" w:cs="Benne"/>
-          <w:sz w:val="24"/>
-          <w:szCs w:val="24"/>
-        </w:rPr>
-        <w:t>2 character</w:t>
-      </w:r>
-      <w:proofErr w:type="gramEnd"/>
-      <w:r>
-        <w:rPr>
-          <w:rFonts w:ascii="Benne" w:eastAsia="Benne" w:hAnsi="Benne" w:cs="Benne"/>
-          <w:sz w:val="24"/>
-          <w:szCs w:val="24"/>
-        </w:rPr>
-        <w:t xml:space="preserve"> cards that you meet the requirements for. Once added to your deck, the passives they grant can be allocated as before: to health, stats, or contact tokens</w:t>
+        <w:t>Each time you level up, you add 2 character cards that you meet the requirements for. Once added to your deck, the passives they grant can be allocated as before: to health, stats, or contact tokens</w:t>
       </w:r>
       <w:r>
         <w:rPr>
@@ -5565,25 +5474,7 @@
           <w:szCs w:val="24"/>
         </w:rPr>
         <w:tab/>
-        <w:t xml:space="preserve">Feature cards are special cards that you get once every 3 levels. Feature cards all have a passive effect which alters a fundamental aspect of the game. These effects rang from increasing the </w:t>
-      </w:r>
-      <w:proofErr w:type="gramStart"/>
-      <w:r>
-        <w:rPr>
-          <w:rFonts w:ascii="Benne" w:eastAsia="Benne" w:hAnsi="Benne" w:cs="Benne"/>
-          <w:sz w:val="24"/>
-          <w:szCs w:val="24"/>
-        </w:rPr>
-        <w:t>amount</w:t>
-      </w:r>
-      <w:proofErr w:type="gramEnd"/>
-      <w:r>
-        <w:rPr>
-          <w:rFonts w:ascii="Benne" w:eastAsia="Benne" w:hAnsi="Benne" w:cs="Benne"/>
-          <w:sz w:val="24"/>
-          <w:szCs w:val="24"/>
-        </w:rPr>
-        <w:t xml:space="preserve"> of active cards that can be in play permanently, increasing one’s speed permanently, increasing the potency of certain card effects, granting use of a token for an ally, and more.</w:t>
+        <w:t>Feature cards are special cards that you get once every 3 levels. Feature cards all have a passive effect which alters a fundamental aspect of the game. These effects rang from increasing the amount of active cards that can be in play permanently, increasing one’s speed permanently, increasing the potency of certain card effects, granting use of a token for an ally, and more.</w:t>
       </w:r>
     </w:p>
     <w:p>
@@ -5669,25 +5560,7 @@
           <w:sz w:val="24"/>
           <w:szCs w:val="24"/>
         </w:rPr>
-        <w:t xml:space="preserve">Beyond the character’s abilities and their tokens to withstand attacks/empower their abilities, the character </w:t>
-      </w:r>
-      <w:proofErr w:type="gramStart"/>
-      <w:r>
-        <w:rPr>
-          <w:rFonts w:ascii="Benne" w:eastAsia="Benne" w:hAnsi="Benne" w:cs="Benne"/>
-          <w:sz w:val="24"/>
-          <w:szCs w:val="24"/>
-        </w:rPr>
-        <w:t>have</w:t>
-      </w:r>
-      <w:proofErr w:type="gramEnd"/>
-      <w:r>
-        <w:rPr>
-          <w:rFonts w:ascii="Benne" w:eastAsia="Benne" w:hAnsi="Benne" w:cs="Benne"/>
-          <w:sz w:val="24"/>
-          <w:szCs w:val="24"/>
-        </w:rPr>
-        <w:t xml:space="preserve"> weapon(s). </w:t>
+        <w:t xml:space="preserve">Beyond the character’s abilities and their tokens to withstand attacks/empower their abilities, the character have weapon(s). </w:t>
       </w:r>
     </w:p>
     <w:p>
@@ -5753,7 +5626,7 @@
                     </pic:cNvPicPr>
                   </pic:nvPicPr>
                   <pic:blipFill>
-                    <a:blip r:embed="rId14"/>
+                    <a:blip r:embed="rId15"/>
                     <a:stretch>
                       <a:fillRect/>
                     </a:stretch>
@@ -8771,7 +8644,7 @@
                     </pic:cNvPicPr>
                   </pic:nvPicPr>
                   <pic:blipFill>
-                    <a:blip r:embed="rId15"/>
+                    <a:blip r:embed="rId16"/>
                     <a:stretch>
                       <a:fillRect/>
                     </a:stretch>
@@ -9458,25 +9331,7 @@
           <w:sz w:val="24"/>
           <w:szCs w:val="24"/>
         </w:rPr>
-        <w:t xml:space="preserve">Beyond creating a character, we have other </w:t>
-      </w:r>
-      <w:proofErr w:type="gramStart"/>
-      <w:r>
-        <w:rPr>
-          <w:rFonts w:ascii="Benne" w:eastAsia="Benne" w:hAnsi="Benne" w:cs="Benne"/>
-          <w:sz w:val="24"/>
-          <w:szCs w:val="24"/>
-        </w:rPr>
-        <w:t>built in</w:t>
-      </w:r>
-      <w:proofErr w:type="gramEnd"/>
-      <w:r>
-        <w:rPr>
-          <w:rFonts w:ascii="Benne" w:eastAsia="Benne" w:hAnsi="Benne" w:cs="Benne"/>
-          <w:sz w:val="24"/>
-          <w:szCs w:val="24"/>
-        </w:rPr>
-        <w:t xml:space="preserve"> mechanisms for enhancing the character, granting </w:t>
+        <w:t xml:space="preserve">Beyond creating a character, we have other built in mechanisms for enhancing the character, granting </w:t>
       </w:r>
       <w:r>
         <w:rPr>
@@ -9567,7 +9422,7 @@
                           </pic:cNvPicPr>
                         </pic:nvPicPr>
                         <pic:blipFill>
-                          <a:blip r:embed="rId16"/>
+                          <a:blip r:embed="rId17"/>
                           <a:stretch>
                             <a:fillRect/>
                           </a:stretch>
@@ -9602,7 +9457,7 @@
                   <v:stroke on="f" weight="1.0pt" dashstyle="solid" endcap="flat" miterlimit="400.0%" joinstyle="miter" linestyle="single" startarrow="none" startarrowwidth="medium" startarrowlength="medium" endarrow="none" endarrowwidth="medium" endarrowlength="medium"/>
                 </v:rect>
                 <v:shape id="_x0000_s1034" type="#_x0000_t75" style="position:absolute;left:0;top:0;width:2117725;height:2120902;">
-                  <v:imagedata r:id="rId17" o:title="image6.png"/>
+                  <v:imagedata r:id="rId18" o:title="image6.png"/>
                 </v:shape>
               </v:group>
             </w:pict>
@@ -9753,7 +9608,7 @@
                           </pic:cNvPicPr>
                         </pic:nvPicPr>
                         <pic:blipFill>
-                          <a:blip r:embed="rId18"/>
+                          <a:blip r:embed="rId19"/>
                           <a:stretch>
                             <a:fillRect/>
                           </a:stretch>
@@ -9788,7 +9643,7 @@
                   <v:stroke on="f" weight="1.0pt" dashstyle="solid" endcap="flat" miterlimit="400.0%" joinstyle="miter" linestyle="single" startarrow="none" startarrowwidth="medium" startarrowlength="medium" endarrow="none" endarrowwidth="medium" endarrowlength="medium"/>
                 </v:rect>
                 <v:shape id="_x0000_s1037" type="#_x0000_t75" style="position:absolute;left:-1;top:0;width:3821358;height:1803401;">
-                  <v:imagedata r:id="rId19" o:title="image7.png"/>
+                  <v:imagedata r:id="rId20" o:title="image7.png"/>
                 </v:shape>
               </v:group>
             </w:pict>
@@ -10767,25 +10622,7 @@
                 <w:sz w:val="24"/>
                 <w:szCs w:val="24"/>
               </w:rPr>
-              <w:t xml:space="preserve">When </w:t>
-            </w:r>
-            <w:proofErr w:type="gramStart"/>
-            <w:r>
-              <w:rPr>
-                <w:rFonts w:ascii="Benne" w:eastAsia="Benne" w:hAnsi="Benne" w:cs="Benne"/>
-                <w:sz w:val="24"/>
-                <w:szCs w:val="24"/>
-              </w:rPr>
-              <w:t>Jumping</w:t>
-            </w:r>
-            <w:proofErr w:type="gramEnd"/>
-            <w:r>
-              <w:rPr>
-                <w:rFonts w:ascii="Benne" w:eastAsia="Benne" w:hAnsi="Benne" w:cs="Benne"/>
-                <w:sz w:val="24"/>
-                <w:szCs w:val="24"/>
-              </w:rPr>
-              <w:t>, gain an extra 10 feet of movement</w:t>
+              <w:t>When Jumping, gain an extra 10 feet of movement</w:t>
             </w:r>
           </w:p>
         </w:tc>
@@ -12754,7 +12591,6 @@
               <w:t xml:space="preserve">Duration: 5 </w:t>
             </w:r>
             <w:proofErr w:type="spellStart"/>
-            <w:proofErr w:type="gramStart"/>
             <w:r>
               <w:rPr>
                 <w:rFonts w:ascii="Benne" w:eastAsia="Benne" w:hAnsi="Benne" w:cs="Benne"/>
@@ -12770,16 +12606,7 @@
                 <w:sz w:val="24"/>
                 <w:szCs w:val="24"/>
               </w:rPr>
-              <w:t xml:space="preserve"> ;</w:t>
-            </w:r>
-            <w:proofErr w:type="gramEnd"/>
-            <w:r>
-              <w:rPr>
-                <w:rFonts w:ascii="Benne" w:eastAsia="Benne" w:hAnsi="Benne" w:cs="Benne"/>
-                <w:sz w:val="24"/>
-                <w:szCs w:val="24"/>
-              </w:rPr>
-              <w:t xml:space="preserve"> Action: As long as sunlight is touching you, gain +1 to all rolls</w:t>
+              <w:t xml:space="preserve"> ; Action: As long as sunlight is touching you, gain +1 to all rolls</w:t>
             </w:r>
           </w:p>
         </w:tc>
@@ -12849,25 +12676,7 @@
                 <w:sz w:val="24"/>
                 <w:szCs w:val="24"/>
               </w:rPr>
-              <w:t xml:space="preserve">Duration: 1 </w:t>
-            </w:r>
-            <w:proofErr w:type="gramStart"/>
-            <w:r>
-              <w:rPr>
-                <w:rFonts w:ascii="Benne" w:eastAsia="Benne" w:hAnsi="Benne" w:cs="Benne"/>
-                <w:sz w:val="24"/>
-                <w:szCs w:val="24"/>
-              </w:rPr>
-              <w:t>day ;</w:t>
-            </w:r>
-            <w:proofErr w:type="gramEnd"/>
-            <w:r>
-              <w:rPr>
-                <w:rFonts w:ascii="Benne" w:eastAsia="Benne" w:hAnsi="Benne" w:cs="Benne"/>
-                <w:sz w:val="24"/>
-                <w:szCs w:val="24"/>
-              </w:rPr>
-              <w:t xml:space="preserve"> Action: flip a coin after each attack. If heads, take a -3 penalty</w:t>
+              <w:t>Duration: 1 day ; Action: flip a coin after each attack. If heads, take a -3 penalty</w:t>
             </w:r>
           </w:p>
         </w:tc>
@@ -13007,25 +12816,7 @@
                 <w:sz w:val="24"/>
                 <w:szCs w:val="24"/>
               </w:rPr>
-              <w:t xml:space="preserve">Duration: </w:t>
-            </w:r>
-            <w:proofErr w:type="gramStart"/>
-            <w:r>
-              <w:rPr>
-                <w:rFonts w:ascii="Benne" w:eastAsia="Benne" w:hAnsi="Benne" w:cs="Benne"/>
-                <w:sz w:val="24"/>
-                <w:szCs w:val="24"/>
-              </w:rPr>
-              <w:t>Instant ;</w:t>
-            </w:r>
-            <w:proofErr w:type="gramEnd"/>
-            <w:r>
-              <w:rPr>
-                <w:rFonts w:ascii="Benne" w:eastAsia="Benne" w:hAnsi="Benne" w:cs="Benne"/>
-                <w:sz w:val="24"/>
-                <w:szCs w:val="24"/>
-              </w:rPr>
-              <w:t xml:space="preserve"> Action: Move vehicle 20 feet in a random direction</w:t>
+              <w:t>Duration: Instant ; Action: Move vehicle 20 feet in a random direction</w:t>
             </w:r>
           </w:p>
         </w:tc>
@@ -13113,25 +12904,7 @@
                 <w:sz w:val="24"/>
                 <w:szCs w:val="24"/>
               </w:rPr>
-              <w:t xml:space="preserve">Action: powered kick, 2d8 damage, 5ft </w:t>
-            </w:r>
-            <w:proofErr w:type="gramStart"/>
-            <w:r>
-              <w:rPr>
-                <w:rFonts w:ascii="Benne" w:eastAsia="Benne" w:hAnsi="Benne" w:cs="Benne"/>
-                <w:sz w:val="24"/>
-                <w:szCs w:val="24"/>
-              </w:rPr>
-              <w:t>range ;</w:t>
-            </w:r>
-            <w:proofErr w:type="gramEnd"/>
-            <w:r>
-              <w:rPr>
-                <w:rFonts w:ascii="Benne" w:eastAsia="Benne" w:hAnsi="Benne" w:cs="Benne"/>
-                <w:sz w:val="24"/>
-                <w:szCs w:val="24"/>
-              </w:rPr>
-              <w:t xml:space="preserve"> Passive: +1 strength</w:t>
+              <w:t>Action: powered kick, 2d8 damage, 5ft range ; Passive: +1 strength</w:t>
             </w:r>
           </w:p>
         </w:tc>
@@ -13201,25 +12974,7 @@
                 <w:sz w:val="24"/>
                 <w:szCs w:val="24"/>
               </w:rPr>
-              <w:t xml:space="preserve">Duration: 1 </w:t>
-            </w:r>
-            <w:proofErr w:type="gramStart"/>
-            <w:r>
-              <w:rPr>
-                <w:rFonts w:ascii="Benne" w:eastAsia="Benne" w:hAnsi="Benne" w:cs="Benne"/>
-                <w:sz w:val="24"/>
-                <w:szCs w:val="24"/>
-              </w:rPr>
-              <w:t>hour ;</w:t>
-            </w:r>
-            <w:proofErr w:type="gramEnd"/>
-            <w:r>
-              <w:rPr>
-                <w:rFonts w:ascii="Benne" w:eastAsia="Benne" w:hAnsi="Benne" w:cs="Benne"/>
-                <w:sz w:val="24"/>
-                <w:szCs w:val="24"/>
-              </w:rPr>
-              <w:t xml:space="preserve"> Passive: +2 Knowledge checks, +5ft movement when taking an action that gives movement</w:t>
+              <w:t>Duration: 1 hour ; Passive: +2 Knowledge checks, +5ft movement when taking an action that gives movement</w:t>
             </w:r>
           </w:p>
         </w:tc>
@@ -13396,9 +13151,9 @@
           <w:sz w:val="32"/>
           <w:szCs w:val="32"/>
         </w:rPr>
-        <w:t xml:space="preserve">Sample Character </w:t>
-      </w:r>
-      <w:proofErr w:type="gramStart"/>
+        <w:t xml:space="preserve">Sample Character Continued : Zin </w:t>
+      </w:r>
+      <w:proofErr w:type="spellStart"/>
       <w:r>
         <w:rPr>
           <w:rFonts w:ascii="Benne" w:eastAsia="Benne" w:hAnsi="Benne" w:cs="Benne"/>
@@ -13407,28 +13162,6 @@
           <w:sz w:val="32"/>
           <w:szCs w:val="32"/>
         </w:rPr>
-        <w:t>Continued :</w:t>
-      </w:r>
-      <w:proofErr w:type="gramEnd"/>
-      <w:r>
-        <w:rPr>
-          <w:rFonts w:ascii="Benne" w:eastAsia="Benne" w:hAnsi="Benne" w:cs="Benne"/>
-          <w:b/>
-          <w:bCs/>
-          <w:sz w:val="32"/>
-          <w:szCs w:val="32"/>
-        </w:rPr>
-        <w:t xml:space="preserve"> Zin </w:t>
-      </w:r>
-      <w:proofErr w:type="spellStart"/>
-      <w:r>
-        <w:rPr>
-          <w:rFonts w:ascii="Benne" w:eastAsia="Benne" w:hAnsi="Benne" w:cs="Benne"/>
-          <w:b/>
-          <w:bCs/>
-          <w:sz w:val="32"/>
-          <w:szCs w:val="32"/>
-        </w:rPr>
         <w:t>Fantallay</w:t>
       </w:r>
       <w:proofErr w:type="spellEnd"/>
@@ -13653,25 +13386,7 @@
           <w:sz w:val="24"/>
           <w:szCs w:val="24"/>
         </w:rPr>
-        <w:t xml:space="preserve">There’s no wrong way to build a character, and no one card should or shouldn’t feel necessary to include for any </w:t>
-      </w:r>
-      <w:proofErr w:type="gramStart"/>
-      <w:r>
-        <w:rPr>
-          <w:rFonts w:ascii="Benne" w:eastAsia="Benne" w:hAnsi="Benne" w:cs="Benne"/>
-          <w:sz w:val="24"/>
-          <w:szCs w:val="24"/>
-        </w:rPr>
-        <w:t>one character</w:t>
-      </w:r>
-      <w:proofErr w:type="gramEnd"/>
-      <w:r>
-        <w:rPr>
-          <w:rFonts w:ascii="Benne" w:eastAsia="Benne" w:hAnsi="Benne" w:cs="Benne"/>
-          <w:sz w:val="24"/>
-          <w:szCs w:val="24"/>
-        </w:rPr>
-        <w:t xml:space="preserve"> deck. People are multi-faceted and surprising, and your characters can be too!</w:t>
+        <w:t>There’s no wrong way to build a character, and no one card should or shouldn’t feel necessary to include for any one character deck. People are multi-faceted and surprising, and your characters can be too!</w:t>
       </w:r>
     </w:p>
     <w:p>
@@ -13766,7 +13481,7 @@
                           </pic:cNvPicPr>
                         </pic:nvPicPr>
                         <pic:blipFill>
-                          <a:blip r:embed="rId20"/>
+                          <a:blip r:embed="rId21"/>
                           <a:stretch>
                             <a:fillRect/>
                           </a:stretch>
@@ -13801,7 +13516,7 @@
                   <v:stroke on="f" weight="1.0pt" dashstyle="solid" endcap="flat" miterlimit="400.0%" joinstyle="miter" linestyle="single" startarrow="none" startarrowwidth="medium" startarrowlength="medium" endarrow="none" endarrowwidth="medium" endarrowlength="medium"/>
                 </v:rect>
                 <v:shape id="_x0000_s1040" type="#_x0000_t75" style="position:absolute;left:0;top:0;width:6032501;height:8828114;">
-                  <v:imagedata r:id="rId21" o:title="image8.png"/>
+                  <v:imagedata r:id="rId22" o:title="image8.png"/>
                 </v:shape>
               </v:group>
             </w:pict>
@@ -13838,33 +13553,7 @@
           <w:u w:color="000000"/>
         </w:rPr>
         <w:lastRenderedPageBreak/>
-        <w:t xml:space="preserve">Sample Character </w:t>
-      </w:r>
-      <w:proofErr w:type="gramStart"/>
-      <w:r>
-        <w:rPr>
-          <w:rFonts w:ascii="Benne" w:eastAsia="Benne" w:hAnsi="Benne" w:cs="Benne"/>
-          <w:b/>
-          <w:bCs/>
-          <w:color w:val="000000"/>
-          <w:sz w:val="32"/>
-          <w:szCs w:val="32"/>
-          <w:u w:color="000000"/>
-        </w:rPr>
-        <w:t>Finished :</w:t>
-      </w:r>
-      <w:proofErr w:type="gramEnd"/>
-      <w:r>
-        <w:rPr>
-          <w:rFonts w:ascii="Benne" w:eastAsia="Benne" w:hAnsi="Benne" w:cs="Benne"/>
-          <w:b/>
-          <w:bCs/>
-          <w:color w:val="000000"/>
-          <w:sz w:val="32"/>
-          <w:szCs w:val="32"/>
-          <w:u w:color="000000"/>
-        </w:rPr>
-        <w:t xml:space="preserve"> Zin </w:t>
+        <w:t xml:space="preserve">Sample Character Finished : Zin </w:t>
       </w:r>
       <w:proofErr w:type="spellStart"/>
       <w:r>
@@ -13940,7 +13629,7 @@
                           </pic:cNvPicPr>
                         </pic:nvPicPr>
                         <pic:blipFill>
-                          <a:blip r:embed="rId22"/>
+                          <a:blip r:embed="rId23"/>
                           <a:stretch>
                             <a:fillRect/>
                           </a:stretch>
@@ -13974,7 +13663,7 @@
                   <v:stroke on="f" weight="1.0pt" dashstyle="solid" endcap="flat" miterlimit="400.0%" joinstyle="miter" linestyle="single" startarrow="none" startarrowwidth="medium" startarrowlength="medium" endarrow="none" endarrowwidth="medium" endarrowlength="medium"/>
                 </v:rect>
                 <v:shape id="_x0000_s1043" type="#_x0000_t75" style="position:absolute;left:0;top:-1;width:6572251;height:8181823;">
-                  <v:imagedata r:id="rId23" o:title="image9.png"/>
+                  <v:imagedata r:id="rId24" o:title="image9.png"/>
                 </v:shape>
               </v:group>
             </w:pict>
@@ -15356,7 +15045,7 @@
                           </pic:cNvPicPr>
                         </pic:nvPicPr>
                         <pic:blipFill>
-                          <a:blip r:embed="rId24"/>
+                          <a:blip r:embed="rId25"/>
                           <a:stretch>
                             <a:fillRect/>
                           </a:stretch>
@@ -15391,7 +15080,7 @@
                   <v:stroke on="f" weight="1.0pt" dashstyle="solid" endcap="flat" miterlimit="400.0%" joinstyle="miter" linestyle="single" startarrow="none" startarrowwidth="medium" startarrowlength="medium" endarrow="none" endarrowwidth="medium" endarrowlength="medium"/>
                 </v:rect>
                 <v:shape id="_x0000_s1046" type="#_x0000_t75" style="position:absolute;left:0;top:0;width:1003937;height:1003937;">
-                  <v:imagedata r:id="rId25" o:title="image10.png"/>
+                  <v:imagedata r:id="rId26" o:title="image10.png"/>
                 </v:shape>
               </v:group>
             </w:pict>
@@ -15573,7 +15262,7 @@
                           </pic:cNvPicPr>
                         </pic:nvPicPr>
                         <pic:blipFill>
-                          <a:blip r:embed="rId26"/>
+                          <a:blip r:embed="rId27"/>
                           <a:stretch>
                             <a:fillRect/>
                           </a:stretch>
@@ -15608,7 +15297,7 @@
                   <v:stroke on="f" weight="1.0pt" dashstyle="solid" endcap="flat" miterlimit="400.0%" joinstyle="miter" linestyle="single" startarrow="none" startarrowwidth="medium" startarrowlength="medium" endarrow="none" endarrowwidth="medium" endarrowlength="medium"/>
                 </v:rect>
                 <v:shape id="_x0000_s1049" type="#_x0000_t75" style="position:absolute;left:0;top:0;width:1042038;height:1042038;">
-                  <v:imagedata r:id="rId27" o:title="image11.png"/>
+                  <v:imagedata r:id="rId28" o:title="image11.png"/>
                 </v:shape>
               </v:group>
             </w:pict>
@@ -15816,7 +15505,7 @@
                           </pic:cNvPicPr>
                         </pic:nvPicPr>
                         <pic:blipFill>
-                          <a:blip r:embed="rId28"/>
+                          <a:blip r:embed="rId29"/>
                           <a:stretch>
                             <a:fillRect/>
                           </a:stretch>
@@ -15851,7 +15540,7 @@
                   <v:stroke on="f" weight="1.0pt" dashstyle="solid" endcap="flat" miterlimit="400.0%" joinstyle="miter" linestyle="single" startarrow="none" startarrowwidth="medium" startarrowlength="medium" endarrow="none" endarrowwidth="medium" endarrowlength="medium"/>
                 </v:rect>
                 <v:shape id="_x0000_s1052" type="#_x0000_t75" style="position:absolute;left:0;top:0;width:1089663;height:1089663;">
-                  <v:imagedata r:id="rId29" o:title="image12.png"/>
+                  <v:imagedata r:id="rId30" o:title="image12.png"/>
                 </v:shape>
               </v:group>
             </w:pict>
@@ -16170,7 +15859,7 @@
                           </pic:cNvPicPr>
                         </pic:nvPicPr>
                         <pic:blipFill>
-                          <a:blip r:embed="rId30"/>
+                          <a:blip r:embed="rId31"/>
                           <a:stretch>
                             <a:fillRect/>
                           </a:stretch>
@@ -16204,7 +15893,7 @@
                   <v:stroke on="f" weight="1.0pt" dashstyle="solid" endcap="flat" miterlimit="400.0%" joinstyle="miter" linestyle="single" startarrow="none" startarrowwidth="medium" startarrowlength="medium" endarrow="none" endarrowwidth="medium" endarrowlength="medium"/>
                 </v:rect>
                 <v:shape id="_x0000_s1055" type="#_x0000_t75" style="position:absolute;left:-1;top:-1;width:6572202;height:6076954;">
-                  <v:imagedata r:id="rId31" o:title="image13.png"/>
+                  <v:imagedata r:id="rId32" o:title="image13.png"/>
                 </v:shape>
               </v:group>
             </w:pict>
@@ -16630,25 +16319,7 @@
           <w:sz w:val="24"/>
           <w:szCs w:val="24"/>
         </w:rPr>
-        <w:t xml:space="preserve">, when moving into </w:t>
-      </w:r>
-      <w:proofErr w:type="gramStart"/>
-      <w:r>
-        <w:rPr>
-          <w:rFonts w:ascii="Benne" w:eastAsia="Benne" w:hAnsi="Benne" w:cs="Benne"/>
-          <w:sz w:val="24"/>
-          <w:szCs w:val="24"/>
-        </w:rPr>
-        <w:t>our</w:t>
-      </w:r>
-      <w:proofErr w:type="gramEnd"/>
-      <w:r>
-        <w:rPr>
-          <w:rFonts w:ascii="Benne" w:eastAsia="Benne" w:hAnsi="Benne" w:cs="Benne"/>
-          <w:sz w:val="24"/>
-          <w:szCs w:val="24"/>
-        </w:rPr>
-        <w:t xml:space="preserve"> out of close range. These attacks are the combatant’s most simple attack: Unless supported by an ongoing buff/</w:t>
+        <w:t>, when moving into our out of close range. These attacks are the combatant’s most simple attack: Unless supported by an ongoing buff/</w:t>
       </w:r>
       <w:proofErr w:type="spellStart"/>
       <w:r>
@@ -16890,7 +16561,7 @@
                           </pic:cNvPicPr>
                         </pic:nvPicPr>
                         <pic:blipFill>
-                          <a:blip r:embed="rId32"/>
+                          <a:blip r:embed="rId33"/>
                           <a:stretch>
                             <a:fillRect/>
                           </a:stretch>
@@ -16925,7 +16596,7 @@
                   <v:stroke on="f" weight="1.0pt" dashstyle="solid" endcap="flat" miterlimit="400.0%" joinstyle="miter" linestyle="single" startarrow="none" startarrowwidth="medium" startarrowlength="medium" endarrow="none" endarrowwidth="medium" endarrowlength="medium"/>
                 </v:rect>
                 <v:shape id="_x0000_s1058" type="#_x0000_t75" style="position:absolute;left:0;top:0;width:6814186;height:7109433;">
-                  <v:imagedata r:id="rId33" o:title="image14.png"/>
+                  <v:imagedata r:id="rId34" o:title="image14.png"/>
                 </v:shape>
               </v:group>
             </w:pict>
@@ -17008,7 +16679,7 @@
                           </pic:cNvPicPr>
                         </pic:nvPicPr>
                         <pic:blipFill>
-                          <a:blip r:embed="rId34"/>
+                          <a:blip r:embed="rId35"/>
                           <a:stretch>
                             <a:fillRect/>
                           </a:stretch>
@@ -17043,7 +16714,7 @@
                   <v:stroke on="f" weight="1.0pt" dashstyle="solid" endcap="flat" miterlimit="400.0%" joinstyle="miter" linestyle="single" startarrow="none" startarrowwidth="medium" startarrowlength="medium" endarrow="none" endarrowwidth="medium" endarrowlength="medium"/>
                 </v:rect>
                 <v:shape id="_x0000_s1061" type="#_x0000_t75" style="position:absolute;left:0;top:0;width:6795136;height:8079623;">
-                  <v:imagedata r:id="rId35" o:title="image15.png"/>
+                  <v:imagedata r:id="rId36" o:title="image15.png"/>
                 </v:shape>
               </v:group>
             </w:pict>
@@ -17269,25 +16940,7 @@
           <w:sz w:val="24"/>
           <w:szCs w:val="24"/>
         </w:rPr>
-        <w:t xml:space="preserve">A long rest is considered 8 hours of inactivity. </w:t>
-      </w:r>
-      <w:proofErr w:type="gramStart"/>
-      <w:r>
-        <w:rPr>
-          <w:rFonts w:ascii="Benne" w:eastAsia="Benne" w:hAnsi="Benne" w:cs="Benne"/>
-          <w:sz w:val="24"/>
-          <w:szCs w:val="24"/>
-        </w:rPr>
-        <w:t>Typically</w:t>
-      </w:r>
-      <w:proofErr w:type="gramEnd"/>
-      <w:r>
-        <w:rPr>
-          <w:rFonts w:ascii="Benne" w:eastAsia="Benne" w:hAnsi="Benne" w:cs="Benne"/>
-          <w:sz w:val="24"/>
-          <w:szCs w:val="24"/>
-        </w:rPr>
-        <w:t xml:space="preserve"> this is by sleeping, but resting in a single location in some form is sufficient, depending on the setting.</w:t>
+        <w:t>A long rest is considered 8 hours of inactivity. Typically this is by sleeping, but resting in a single location in some form is sufficient, depending on the setting.</w:t>
       </w:r>
     </w:p>
     <w:p>
@@ -17748,28 +17401,9 @@
           <w:sz w:val="24"/>
           <w:szCs w:val="24"/>
         </w:rPr>
-        <w:t xml:space="preserve">If you continue to take damage while </w:t>
-      </w:r>
-      <w:proofErr w:type="gramStart"/>
-      <w:r>
-        <w:rPr>
-          <w:rFonts w:ascii="Benne" w:eastAsia="Benne" w:hAnsi="Benne" w:cs="Benne"/>
-          <w:sz w:val="24"/>
-          <w:szCs w:val="24"/>
-        </w:rPr>
-        <w:t>Downed</w:t>
-      </w:r>
-      <w:proofErr w:type="gramEnd"/>
-      <w:r>
-        <w:rPr>
-          <w:rFonts w:ascii="Benne" w:eastAsia="Benne" w:hAnsi="Benne" w:cs="Benne"/>
-          <w:sz w:val="24"/>
-          <w:szCs w:val="24"/>
-        </w:rPr>
-        <w:t xml:space="preserve"> up to your max health, then your character is permanently slain. You can track this by rotating each damage token for each point of damage you take past 0 </w:t>
+        <w:t xml:space="preserve">If you continue to take damage while Downed up to your max health, then your character is permanently slain. You can track this by rotating each damage token for each point of damage you take past 0 </w:t>
       </w:r>
       <w:proofErr w:type="spellStart"/>
-      <w:proofErr w:type="gramStart"/>
       <w:r>
         <w:rPr>
           <w:rFonts w:ascii="Benne" w:eastAsia="Benne" w:hAnsi="Benne" w:cs="Benne"/>
@@ -17779,7 +17413,6 @@
         <w:t>health.The</w:t>
       </w:r>
       <w:proofErr w:type="spellEnd"/>
-      <w:proofErr w:type="gramEnd"/>
       <w:r>
         <w:rPr>
           <w:rFonts w:ascii="Benne" w:eastAsia="Benne" w:hAnsi="Benne" w:cs="Benne"/>
@@ -18344,25 +17977,7 @@
                 <w:sz w:val="24"/>
                 <w:szCs w:val="24"/>
               </w:rPr>
-              <w:t xml:space="preserve">Buying the </w:t>
-            </w:r>
-            <w:proofErr w:type="gramStart"/>
-            <w:r>
-              <w:rPr>
-                <w:rFonts w:ascii="Benne" w:eastAsia="Benne" w:hAnsi="Benne" w:cs="Benne"/>
-                <w:sz w:val="24"/>
-                <w:szCs w:val="24"/>
-              </w:rPr>
-              <w:t>pub</w:t>
-            </w:r>
-            <w:proofErr w:type="gramEnd"/>
-            <w:r>
-              <w:rPr>
-                <w:rFonts w:ascii="Benne" w:eastAsia="Benne" w:hAnsi="Benne" w:cs="Benne"/>
-                <w:sz w:val="24"/>
-                <w:szCs w:val="24"/>
-              </w:rPr>
-              <w:t xml:space="preserve"> a round</w:t>
+              <w:t>Buying the pub a round</w:t>
             </w:r>
           </w:p>
         </w:tc>
@@ -18649,25 +18264,7 @@
           <w:szCs w:val="24"/>
         </w:rPr>
         <w:tab/>
-        <w:t xml:space="preserve">Impediments are a </w:t>
-      </w:r>
-      <w:proofErr w:type="gramStart"/>
-      <w:r>
-        <w:rPr>
-          <w:rFonts w:ascii="Benne" w:eastAsia="Benne" w:hAnsi="Benne" w:cs="Benne"/>
-          <w:sz w:val="24"/>
-          <w:szCs w:val="24"/>
-        </w:rPr>
-        <w:t>specific ailments</w:t>
-      </w:r>
-      <w:proofErr w:type="gramEnd"/>
-      <w:r>
-        <w:rPr>
-          <w:rFonts w:ascii="Benne" w:eastAsia="Benne" w:hAnsi="Benne" w:cs="Benne"/>
-          <w:sz w:val="24"/>
-          <w:szCs w:val="24"/>
-        </w:rPr>
-        <w:t xml:space="preserve"> that fit into (or on top of in-use) equipment slots. The GM can assign these curses to players in a number of forms: If the character equips a cursed magical item, if the character breaks a leg, if a status effect of an area has a more permanent effect, and so on.</w:t>
+        <w:t>Impediments are a specific ailments that fit into (or on top of in-use) equipment slots. The GM can assign these curses to players in a number of forms: If the character equips a cursed magical item, if the character breaks a leg, if a status effect of an area has a more permanent effect, and so on.</w:t>
       </w:r>
     </w:p>
     <w:p>
@@ -18874,7 +18471,7 @@
                           </pic:cNvPicPr>
                         </pic:nvPicPr>
                         <pic:blipFill>
-                          <a:blip r:embed="rId36"/>
+                          <a:blip r:embed="rId37"/>
                           <a:stretch>
                             <a:fillRect/>
                           </a:stretch>
@@ -18908,7 +18505,7 @@
                   <v:stroke on="f" weight="1.0pt" dashstyle="solid" endcap="flat" miterlimit="400.0%" joinstyle="miter" linestyle="single" startarrow="none" startarrowwidth="medium" startarrowlength="medium" endarrow="none" endarrowwidth="medium" endarrowlength="medium"/>
                 </v:rect>
                 <v:shape id="_x0000_s1064" type="#_x0000_t75" style="position:absolute;left:-1;top:-1;width:6505473;height:5562604;">
-                  <v:imagedata r:id="rId37" o:title="image16.png"/>
+                  <v:imagedata r:id="rId38" o:title="image16.png"/>
                 </v:shape>
               </v:group>
             </w:pict>
@@ -19017,7 +18614,6 @@
         <w:t xml:space="preserve"> change in </w:t>
       </w:r>
       <w:proofErr w:type="spellStart"/>
-      <w:proofErr w:type="gramStart"/>
       <w:r>
         <w:rPr>
           <w:rFonts w:ascii="Benne" w:eastAsia="Benne" w:hAnsi="Benne" w:cs="Benne"/>
@@ -19027,7 +18623,6 @@
         <w:t>ones</w:t>
       </w:r>
       <w:proofErr w:type="spellEnd"/>
-      <w:proofErr w:type="gramEnd"/>
       <w:r>
         <w:rPr>
           <w:rFonts w:ascii="Benne" w:eastAsia="Benne" w:hAnsi="Benne" w:cs="Benne"/>
@@ -19111,25 +18706,7 @@
           <w:sz w:val="24"/>
           <w:szCs w:val="24"/>
         </w:rPr>
-        <w:t xml:space="preserve">This section lists some guidelines and a few examples of how a GM might create </w:t>
-      </w:r>
-      <w:proofErr w:type="gramStart"/>
-      <w:r>
-        <w:rPr>
-          <w:rFonts w:ascii="Benne" w:eastAsia="Benne" w:hAnsi="Benne" w:cs="Benne"/>
-          <w:sz w:val="24"/>
-          <w:szCs w:val="24"/>
-        </w:rPr>
-        <w:t>NPC’s</w:t>
-      </w:r>
-      <w:proofErr w:type="gramEnd"/>
-      <w:r>
-        <w:rPr>
-          <w:rFonts w:ascii="Benne" w:eastAsia="Benne" w:hAnsi="Benne" w:cs="Benne"/>
-          <w:sz w:val="24"/>
-          <w:szCs w:val="24"/>
-        </w:rPr>
-        <w:t>, but it is by no means intended to be definitive or exhaustive. Those taking on the GM role are encouraged to create interesting NPCs that fit whatever setting is being played that will produce the most fun experience for your players.</w:t>
+        <w:t>This section lists some guidelines and a few examples of how a GM might create NPC’s, but it is by no means intended to be definitive or exhaustive. Those taking on the GM role are encouraged to create interesting NPCs that fit whatever setting is being played that will produce the most fun experience for your players.</w:t>
       </w:r>
     </w:p>
     <w:p>
@@ -19217,25 +18794,7 @@
           <w:sz w:val="24"/>
           <w:szCs w:val="24"/>
         </w:rPr>
-        <w:t xml:space="preserve">Contact tokens are particularly potent, so you can give some of them to powerful NPCs to give </w:t>
-      </w:r>
-      <w:proofErr w:type="gramStart"/>
-      <w:r>
-        <w:rPr>
-          <w:rFonts w:ascii="Benne" w:eastAsia="Benne" w:hAnsi="Benne" w:cs="Benne"/>
-          <w:sz w:val="24"/>
-          <w:szCs w:val="24"/>
-        </w:rPr>
-        <w:t>them  an</w:t>
-      </w:r>
-      <w:proofErr w:type="gramEnd"/>
-      <w:r>
-        <w:rPr>
-          <w:rFonts w:ascii="Benne" w:eastAsia="Benne" w:hAnsi="Benne" w:cs="Benne"/>
-          <w:sz w:val="24"/>
-          <w:szCs w:val="24"/>
-        </w:rPr>
-        <w:t xml:space="preserve"> upper hand.</w:t>
+        <w:t>Contact tokens are particularly potent, so you can give some of them to powerful NPCs to give them  an upper hand.</w:t>
       </w:r>
     </w:p>
     <w:p>
@@ -19477,25 +19036,7 @@
           <w:sz w:val="24"/>
           <w:szCs w:val="24"/>
         </w:rPr>
-        <w:t xml:space="preserve">Bottom action: stink bomb. Range 15ft., attack 1d6, if attack beats </w:t>
-      </w:r>
-      <w:proofErr w:type="gramStart"/>
-      <w:r>
-        <w:rPr>
-          <w:rFonts w:ascii="Benne" w:eastAsia="Benne" w:hAnsi="Benne" w:cs="Benne"/>
-          <w:sz w:val="24"/>
-          <w:szCs w:val="24"/>
-        </w:rPr>
-        <w:t>defense</w:t>
-      </w:r>
-      <w:proofErr w:type="gramEnd"/>
-      <w:r>
-        <w:rPr>
-          <w:rFonts w:ascii="Benne" w:eastAsia="Benne" w:hAnsi="Benne" w:cs="Benne"/>
-          <w:sz w:val="24"/>
-          <w:szCs w:val="24"/>
-        </w:rPr>
-        <w:t xml:space="preserve"> then target has -2 to all attack values for 1 </w:t>
+        <w:t xml:space="preserve">Bottom action: stink bomb. Range 15ft., attack 1d6, if attack beats defense then target has -2 to all attack values for 1 </w:t>
       </w:r>
       <w:proofErr w:type="spellStart"/>
       <w:r>
@@ -19952,25 +19493,7 @@
           <w:sz w:val="24"/>
           <w:szCs w:val="24"/>
         </w:rPr>
-        <w:t xml:space="preserve">Homebrewing is something we’ve experienced with all tabletop games at one point or another. </w:t>
-      </w:r>
-      <w:proofErr w:type="gramStart"/>
-      <w:r>
-        <w:rPr>
-          <w:rFonts w:ascii="Benne" w:eastAsia="Benne" w:hAnsi="Benne" w:cs="Benne"/>
-          <w:sz w:val="24"/>
-          <w:szCs w:val="24"/>
-        </w:rPr>
-        <w:t>It’s</w:t>
-      </w:r>
-      <w:proofErr w:type="gramEnd"/>
-      <w:r>
-        <w:rPr>
-          <w:rFonts w:ascii="Benne" w:eastAsia="Benne" w:hAnsi="Benne" w:cs="Benne"/>
-          <w:sz w:val="24"/>
-          <w:szCs w:val="24"/>
-        </w:rPr>
-        <w:t xml:space="preserve"> essentially why Tactile Tabletop exists in the first place. In the spirit of this, we encourage the player’s and GMs </w:t>
+        <w:t xml:space="preserve">Homebrewing is something we’ve experienced with all tabletop games at one point or another. It’s essentially why Tactile Tabletop exists in the first place. In the spirit of this, we encourage the player’s and GMs </w:t>
       </w:r>
       <w:r>
         <w:rPr>
@@ -20157,23 +19680,13 @@
           <w:szCs w:val="24"/>
         </w:rPr>
       </w:pPr>
-      <w:proofErr w:type="gramStart"/>
-      <w:r>
-        <w:rPr>
-          <w:rFonts w:ascii="Benne" w:eastAsia="Benne" w:hAnsi="Benne" w:cs="Benne"/>
-          <w:sz w:val="24"/>
-          <w:szCs w:val="24"/>
-        </w:rPr>
-        <w:t>Generally</w:t>
-      </w:r>
-      <w:proofErr w:type="gramEnd"/>
-      <w:r>
-        <w:rPr>
-          <w:rFonts w:ascii="Benne" w:eastAsia="Benne" w:hAnsi="Benne" w:cs="Benne"/>
-          <w:sz w:val="24"/>
-          <w:szCs w:val="24"/>
-        </w:rPr>
-        <w:t xml:space="preserve"> cards that exhaust themselves are more powerful than those that are discarded, and discarded cards are more powerful than those that return to your hand</w:t>
+      <w:r>
+        <w:rPr>
+          <w:rFonts w:ascii="Benne" w:eastAsia="Benne" w:hAnsi="Benne" w:cs="Benne"/>
+          <w:sz w:val="24"/>
+          <w:szCs w:val="24"/>
+        </w:rPr>
+        <w:t>Generally cards that exhaust themselves are more powerful than those that are discarded, and discarded cards are more powerful than those that return to your hand</w:t>
       </w:r>
     </w:p>
     <w:p>
@@ -20283,25 +19796,7 @@
           <w:sz w:val="24"/>
           <w:szCs w:val="24"/>
         </w:rPr>
-        <w:t xml:space="preserve">Cards that play around an </w:t>
-      </w:r>
-      <w:proofErr w:type="gramStart"/>
-      <w:r>
-        <w:rPr>
-          <w:rFonts w:ascii="Benne" w:eastAsia="Benne" w:hAnsi="Benne" w:cs="Benne"/>
-          <w:sz w:val="24"/>
-          <w:szCs w:val="24"/>
-        </w:rPr>
-        <w:t>enemies</w:t>
-      </w:r>
-      <w:proofErr w:type="gramEnd"/>
-      <w:r>
-        <w:rPr>
-          <w:rFonts w:ascii="Benne" w:eastAsia="Benne" w:hAnsi="Benne" w:cs="Benne"/>
-          <w:sz w:val="24"/>
-          <w:szCs w:val="24"/>
-        </w:rPr>
-        <w:t xml:space="preserve"> movement or denying them actions can be conditionally powerful, keep this in mind</w:t>
+        <w:t>Cards that play around an enemies movement or denying them actions can be conditionally powerful, keep this in mind</w:t>
       </w:r>
     </w:p>
     <w:p>
@@ -20522,25 +20017,7 @@
           <w:sz w:val="24"/>
           <w:szCs w:val="24"/>
         </w:rPr>
-        <w:t xml:space="preserve">It’s important to stress that the enemy isn’t aware of you for a sneak attack to work. If you are arguing with someone and then pull out a </w:t>
-      </w:r>
-      <w:proofErr w:type="gramStart"/>
-      <w:r>
-        <w:rPr>
-          <w:rFonts w:ascii="Benne" w:eastAsia="Benne" w:hAnsi="Benne" w:cs="Benne"/>
-          <w:sz w:val="24"/>
-          <w:szCs w:val="24"/>
-        </w:rPr>
-        <w:t>weapon,  you</w:t>
-      </w:r>
-      <w:proofErr w:type="gramEnd"/>
-      <w:r>
-        <w:rPr>
-          <w:rFonts w:ascii="Benne" w:eastAsia="Benne" w:hAnsi="Benne" w:cs="Benne"/>
-          <w:sz w:val="24"/>
-          <w:szCs w:val="24"/>
-        </w:rPr>
-        <w:t xml:space="preserve"> do not get the 1.5 multiplier for damage.</w:t>
+        <w:t>It’s important to stress that the enemy isn’t aware of you for a sneak attack to work. If you are arguing with someone and then pull out a weapon,  you do not get the 1.5 multiplier for damage.</w:t>
       </w:r>
     </w:p>
     <w:p>
@@ -21315,25 +20792,7 @@
           <w:sz w:val="24"/>
           <w:szCs w:val="24"/>
         </w:rPr>
-        <w:t xml:space="preserve">: When a target is </w:t>
-      </w:r>
-      <w:proofErr w:type="gramStart"/>
-      <w:r>
-        <w:rPr>
-          <w:rFonts w:ascii="Benne" w:hAnsi="Benne" w:cs="Benne"/>
-          <w:sz w:val="24"/>
-          <w:szCs w:val="24"/>
-        </w:rPr>
-        <w:t>grappled</w:t>
-      </w:r>
-      <w:proofErr w:type="gramEnd"/>
-      <w:r>
-        <w:rPr>
-          <w:rFonts w:ascii="Benne" w:hAnsi="Benne" w:cs="Benne"/>
-          <w:sz w:val="24"/>
-          <w:szCs w:val="24"/>
-        </w:rPr>
-        <w:t xml:space="preserve"> they may only make attacks against the one grappling them for their turn. It is an unarmed attack against an unarmed defense. If damage is dealt, the grappled target is released. The one grappling may take no other actions while they are grappling. The grappler may release the grapple at any point during their turn, this ends their turn. A grapple can only be initiated at close range.</w:t>
+        <w:t>: When a target is grappled they may only make attacks against the one grappling them for their turn. It is an unarmed attack against an unarmed defense. If damage is dealt, the grappled target is released. The one grappling may take no other actions while they are grappling. The grappler may release the grapple at any point during their turn, this ends their turn. A grapple can only be initiated at close range.</w:t>
       </w:r>
     </w:p>
     <w:p>
@@ -22394,25 +21853,7 @@
           <w:sz w:val="24"/>
           <w:szCs w:val="24"/>
         </w:rPr>
-        <w:t xml:space="preserve">Get additional cards… bombs </w:t>
-      </w:r>
-      <w:proofErr w:type="gramStart"/>
-      <w:r>
-        <w:rPr>
-          <w:rFonts w:ascii="Benne" w:eastAsia="Benne" w:hAnsi="Benne" w:cs="Benne"/>
-          <w:sz w:val="24"/>
-          <w:szCs w:val="24"/>
-        </w:rPr>
-        <w:t>=  can</w:t>
-      </w:r>
-      <w:proofErr w:type="gramEnd"/>
-      <w:r>
-        <w:rPr>
-          <w:rFonts w:ascii="Benne" w:eastAsia="Benne" w:hAnsi="Benne" w:cs="Benne"/>
-          <w:sz w:val="24"/>
-          <w:szCs w:val="24"/>
-        </w:rPr>
-        <w:t xml:space="preserve"> destroy equipment</w:t>
+        <w:t>Get additional cards… bombs =  can destroy equipment</w:t>
       </w:r>
     </w:p>
     <w:p>
@@ -26824,7 +26265,7 @@
   <w:num w:numId="5" w16cid:durableId="1269121907">
     <w:abstractNumId w:val="2"/>
     <w:lvlOverride w:ilvl="0">
-      <w:lvl w:ilvl="0" w:tplc="12407460">
+      <w:lvl w:ilvl="0" w:tplc="E28E1CF2">
         <w:start w:val="1"/>
         <w:numFmt w:val="bullet"/>
         <w:lvlText w:val="·"/>
@@ -26855,7 +26296,7 @@
       </w:lvl>
     </w:lvlOverride>
     <w:lvlOverride w:ilvl="1">
-      <w:lvl w:ilvl="1" w:tplc="20A0DD8A">
+      <w:lvl w:ilvl="1" w:tplc="D9B0F31E">
         <w:start w:val="1"/>
         <w:numFmt w:val="bullet"/>
         <w:lvlText w:val="o"/>
@@ -26886,7 +26327,7 @@
       </w:lvl>
     </w:lvlOverride>
     <w:lvlOverride w:ilvl="2">
-      <w:lvl w:ilvl="2" w:tplc="8C9825C6">
+      <w:lvl w:ilvl="2" w:tplc="6128C434">
         <w:start w:val="1"/>
         <w:numFmt w:val="bullet"/>
         <w:lvlText w:val="▪"/>
@@ -26917,7 +26358,7 @@
       </w:lvl>
     </w:lvlOverride>
     <w:lvlOverride w:ilvl="3">
-      <w:lvl w:ilvl="3" w:tplc="AAD2D3F2">
+      <w:lvl w:ilvl="3" w:tplc="AD4CDB30">
         <w:start w:val="1"/>
         <w:numFmt w:val="bullet"/>
         <w:lvlText w:val="·"/>
@@ -26948,7 +26389,7 @@
       </w:lvl>
     </w:lvlOverride>
     <w:lvlOverride w:ilvl="4">
-      <w:lvl w:ilvl="4" w:tplc="800E24D8">
+      <w:lvl w:ilvl="4" w:tplc="7F86BE04">
         <w:start w:val="1"/>
         <w:numFmt w:val="bullet"/>
         <w:lvlText w:val="o"/>
@@ -26979,7 +26420,7 @@
       </w:lvl>
     </w:lvlOverride>
     <w:lvlOverride w:ilvl="5">
-      <w:lvl w:ilvl="5" w:tplc="D4E628CA">
+      <w:lvl w:ilvl="5" w:tplc="287C8EA0">
         <w:start w:val="1"/>
         <w:numFmt w:val="bullet"/>
         <w:lvlText w:val="▪"/>
@@ -27010,7 +26451,7 @@
       </w:lvl>
     </w:lvlOverride>
     <w:lvlOverride w:ilvl="6">
-      <w:lvl w:ilvl="6" w:tplc="5100D63A">
+      <w:lvl w:ilvl="6" w:tplc="363292D4">
         <w:start w:val="1"/>
         <w:numFmt w:val="bullet"/>
         <w:lvlText w:val="·"/>
@@ -27041,7 +26482,7 @@
       </w:lvl>
     </w:lvlOverride>
     <w:lvlOverride w:ilvl="7">
-      <w:lvl w:ilvl="7" w:tplc="06009F44">
+      <w:lvl w:ilvl="7" w:tplc="7D9AEEAA">
         <w:start w:val="1"/>
         <w:numFmt w:val="bullet"/>
         <w:lvlText w:val="o"/>
@@ -27072,7 +26513,7 @@
       </w:lvl>
     </w:lvlOverride>
     <w:lvlOverride w:ilvl="8">
-      <w:lvl w:ilvl="8" w:tplc="83A24440">
+      <w:lvl w:ilvl="8" w:tplc="7A0219D8">
         <w:start w:val="1"/>
         <w:numFmt w:val="bullet"/>
         <w:lvlText w:val="▪"/>
@@ -27124,7 +26565,7 @@
   <w:num w:numId="12" w16cid:durableId="164980047">
     <w:abstractNumId w:val="9"/>
     <w:lvlOverride w:ilvl="0">
-      <w:lvl w:ilvl="0" w:tplc="E466B394">
+      <w:lvl w:ilvl="0" w:tplc="EE70BF7A">
         <w:start w:val="1"/>
         <w:numFmt w:val="bullet"/>
         <w:lvlText w:val="●"/>
@@ -27155,7 +26596,7 @@
       </w:lvl>
     </w:lvlOverride>
     <w:lvlOverride w:ilvl="1">
-      <w:lvl w:ilvl="1" w:tplc="EA765116">
+      <w:lvl w:ilvl="1" w:tplc="2F705C10">
         <w:start w:val="1"/>
         <w:numFmt w:val="bullet"/>
         <w:lvlText w:val="①"/>
@@ -27186,7 +26627,7 @@
       </w:lvl>
     </w:lvlOverride>
     <w:lvlOverride w:ilvl="2">
-      <w:lvl w:ilvl="2" w:tplc="5088E8E0">
+      <w:lvl w:ilvl="2" w:tplc="39FE2766">
         <w:start w:val="1"/>
         <w:numFmt w:val="bullet"/>
         <w:lvlText w:val="■"/>
@@ -27217,7 +26658,7 @@
       </w:lvl>
     </w:lvlOverride>
     <w:lvlOverride w:ilvl="3">
-      <w:lvl w:ilvl="3" w:tplc="5E66D016">
+      <w:lvl w:ilvl="3" w:tplc="BCC2E7DE">
         <w:start w:val="1"/>
         <w:numFmt w:val="bullet"/>
         <w:lvlText w:val="●"/>
@@ -27248,7 +26689,7 @@
       </w:lvl>
     </w:lvlOverride>
     <w:lvlOverride w:ilvl="4">
-      <w:lvl w:ilvl="4" w:tplc="5694C688">
+      <w:lvl w:ilvl="4" w:tplc="BD88ADFA">
         <w:start w:val="1"/>
         <w:numFmt w:val="bullet"/>
         <w:lvlText w:val="①"/>
@@ -27279,7 +26720,7 @@
       </w:lvl>
     </w:lvlOverride>
     <w:lvlOverride w:ilvl="5">
-      <w:lvl w:ilvl="5" w:tplc="D8FA7C4E">
+      <w:lvl w:ilvl="5" w:tplc="01FC774C">
         <w:start w:val="1"/>
         <w:numFmt w:val="bullet"/>
         <w:lvlText w:val="■"/>
@@ -27310,7 +26751,7 @@
       </w:lvl>
     </w:lvlOverride>
     <w:lvlOverride w:ilvl="6">
-      <w:lvl w:ilvl="6" w:tplc="516CF64A">
+      <w:lvl w:ilvl="6" w:tplc="1D6AF19C">
         <w:start w:val="1"/>
         <w:numFmt w:val="bullet"/>
         <w:lvlText w:val="●"/>
@@ -27341,7 +26782,7 @@
       </w:lvl>
     </w:lvlOverride>
     <w:lvlOverride w:ilvl="7">
-      <w:lvl w:ilvl="7" w:tplc="3CF85FDA">
+      <w:lvl w:ilvl="7" w:tplc="8CEA5752">
         <w:start w:val="1"/>
         <w:numFmt w:val="bullet"/>
         <w:lvlText w:val="①"/>
@@ -27372,7 +26813,7 @@
       </w:lvl>
     </w:lvlOverride>
     <w:lvlOverride w:ilvl="8">
-      <w:lvl w:ilvl="8" w:tplc="B134C8DC">
+      <w:lvl w:ilvl="8" w:tplc="53F08E0A">
         <w:start w:val="1"/>
         <w:numFmt w:val="bullet"/>
         <w:lvlText w:val="■"/>
@@ -27412,7 +26853,7 @@
   <w:num w:numId="15" w16cid:durableId="1229339323">
     <w:abstractNumId w:val="8"/>
     <w:lvlOverride w:ilvl="0">
-      <w:lvl w:ilvl="0" w:tplc="C1EC0936">
+      <w:lvl w:ilvl="0" w:tplc="A114163C">
         <w:start w:val="1"/>
         <w:numFmt w:val="bullet"/>
         <w:lvlText w:val="●"/>
@@ -27443,7 +26884,7 @@
       </w:lvl>
     </w:lvlOverride>
     <w:lvlOverride w:ilvl="1">
-      <w:lvl w:ilvl="1" w:tplc="D1BCB7D2">
+      <w:lvl w:ilvl="1" w:tplc="5AE8FC54">
         <w:start w:val="1"/>
         <w:numFmt w:val="bullet"/>
         <w:lvlText w:val=""/>
@@ -27474,7 +26915,7 @@
       </w:lvl>
     </w:lvlOverride>
     <w:lvlOverride w:ilvl="2">
-      <w:lvl w:ilvl="2" w:tplc="80804E12">
+      <w:lvl w:ilvl="2" w:tplc="C714F4CE">
         <w:start w:val="1"/>
         <w:numFmt w:val="bullet"/>
         <w:lvlText w:val="■"/>
@@ -27505,7 +26946,7 @@
       </w:lvl>
     </w:lvlOverride>
     <w:lvlOverride w:ilvl="3">
-      <w:lvl w:ilvl="3" w:tplc="831A1348">
+      <w:lvl w:ilvl="3" w:tplc="1A78B1DA">
         <w:start w:val="1"/>
         <w:numFmt w:val="bullet"/>
         <w:lvlText w:val="●"/>
@@ -27536,7 +26977,7 @@
       </w:lvl>
     </w:lvlOverride>
     <w:lvlOverride w:ilvl="4">
-      <w:lvl w:ilvl="4" w:tplc="23D88CD8">
+      <w:lvl w:ilvl="4" w:tplc="A89CE094">
         <w:start w:val="1"/>
         <w:numFmt w:val="bullet"/>
         <w:lvlText w:val=""/>
@@ -27567,7 +27008,7 @@
       </w:lvl>
     </w:lvlOverride>
     <w:lvlOverride w:ilvl="5">
-      <w:lvl w:ilvl="5" w:tplc="C12C7016">
+      <w:lvl w:ilvl="5" w:tplc="1652C6B8">
         <w:start w:val="1"/>
         <w:numFmt w:val="bullet"/>
         <w:lvlText w:val="■"/>
@@ -27598,7 +27039,7 @@
       </w:lvl>
     </w:lvlOverride>
     <w:lvlOverride w:ilvl="6">
-      <w:lvl w:ilvl="6" w:tplc="94121B12">
+      <w:lvl w:ilvl="6" w:tplc="38F801CE">
         <w:start w:val="1"/>
         <w:numFmt w:val="bullet"/>
         <w:lvlText w:val="●"/>
@@ -27629,7 +27070,7 @@
       </w:lvl>
     </w:lvlOverride>
     <w:lvlOverride w:ilvl="7">
-      <w:lvl w:ilvl="7" w:tplc="FE522242">
+      <w:lvl w:ilvl="7" w:tplc="B2842170">
         <w:start w:val="1"/>
         <w:numFmt w:val="bullet"/>
         <w:lvlText w:val=""/>
@@ -27660,7 +27101,7 @@
       </w:lvl>
     </w:lvlOverride>
     <w:lvlOverride w:ilvl="8">
-      <w:lvl w:ilvl="8" w:tplc="AA30690E">
+      <w:lvl w:ilvl="8" w:tplc="099A9378">
         <w:start w:val="1"/>
         <w:numFmt w:val="bullet"/>
         <w:lvlText w:val="■"/>
@@ -27694,7 +27135,7 @@
   <w:num w:numId="16" w16cid:durableId="1782526703">
     <w:abstractNumId w:val="8"/>
     <w:lvlOverride w:ilvl="0">
-      <w:lvl w:ilvl="0" w:tplc="C1EC0936">
+      <w:lvl w:ilvl="0" w:tplc="A114163C">
         <w:start w:val="1"/>
         <w:numFmt w:val="bullet"/>
         <w:lvlText w:val="●"/>
@@ -27725,7 +27166,7 @@
       </w:lvl>
     </w:lvlOverride>
     <w:lvlOverride w:ilvl="1">
-      <w:lvl w:ilvl="1" w:tplc="D1BCB7D2">
+      <w:lvl w:ilvl="1" w:tplc="5AE8FC54">
         <w:start w:val="1"/>
         <w:numFmt w:val="bullet"/>
         <w:lvlText w:val="①"/>
@@ -27756,7 +27197,7 @@
       </w:lvl>
     </w:lvlOverride>
     <w:lvlOverride w:ilvl="2">
-      <w:lvl w:ilvl="2" w:tplc="80804E12">
+      <w:lvl w:ilvl="2" w:tplc="C714F4CE">
         <w:start w:val="1"/>
         <w:numFmt w:val="bullet"/>
         <w:lvlText w:val="■"/>
@@ -27787,7 +27228,7 @@
       </w:lvl>
     </w:lvlOverride>
     <w:lvlOverride w:ilvl="3">
-      <w:lvl w:ilvl="3" w:tplc="831A1348">
+      <w:lvl w:ilvl="3" w:tplc="1A78B1DA">
         <w:start w:val="1"/>
         <w:numFmt w:val="bullet"/>
         <w:lvlText w:val="●"/>
@@ -27818,7 +27259,7 @@
       </w:lvl>
     </w:lvlOverride>
     <w:lvlOverride w:ilvl="4">
-      <w:lvl w:ilvl="4" w:tplc="23D88CD8">
+      <w:lvl w:ilvl="4" w:tplc="A89CE094">
         <w:start w:val="1"/>
         <w:numFmt w:val="bullet"/>
         <w:lvlText w:val="①"/>
@@ -27849,7 +27290,7 @@
       </w:lvl>
     </w:lvlOverride>
     <w:lvlOverride w:ilvl="5">
-      <w:lvl w:ilvl="5" w:tplc="C12C7016">
+      <w:lvl w:ilvl="5" w:tplc="1652C6B8">
         <w:start w:val="1"/>
         <w:numFmt w:val="bullet"/>
         <w:lvlText w:val="■"/>
@@ -27880,7 +27321,7 @@
       </w:lvl>
     </w:lvlOverride>
     <w:lvlOverride w:ilvl="6">
-      <w:lvl w:ilvl="6" w:tplc="94121B12">
+      <w:lvl w:ilvl="6" w:tplc="38F801CE">
         <w:start w:val="1"/>
         <w:numFmt w:val="bullet"/>
         <w:lvlText w:val="●"/>
@@ -27911,7 +27352,7 @@
       </w:lvl>
     </w:lvlOverride>
     <w:lvlOverride w:ilvl="7">
-      <w:lvl w:ilvl="7" w:tplc="FE522242">
+      <w:lvl w:ilvl="7" w:tplc="B2842170">
         <w:start w:val="1"/>
         <w:numFmt w:val="bullet"/>
         <w:lvlText w:val="①"/>
@@ -27942,7 +27383,7 @@
       </w:lvl>
     </w:lvlOverride>
     <w:lvlOverride w:ilvl="8">
-      <w:lvl w:ilvl="8" w:tplc="AA30690E">
+      <w:lvl w:ilvl="8" w:tplc="099A9378">
         <w:start w:val="1"/>
         <w:numFmt w:val="bullet"/>
         <w:lvlText w:val="■"/>
@@ -27988,7 +27429,7 @@
   <w:num w:numId="21" w16cid:durableId="978875169">
     <w:abstractNumId w:val="12"/>
     <w:lvlOverride w:ilvl="0">
-      <w:lvl w:ilvl="0" w:tplc="E7043232">
+      <w:lvl w:ilvl="0" w:tplc="704C6E36">
         <w:start w:val="1"/>
         <w:numFmt w:val="bullet"/>
         <w:lvlText w:val="●"/>
@@ -28021,7 +27462,7 @@
       </w:lvl>
     </w:lvlOverride>
     <w:lvlOverride w:ilvl="1">
-      <w:lvl w:ilvl="1" w:tplc="30241EA6">
+      <w:lvl w:ilvl="1" w:tplc="7506E298">
         <w:start w:val="1"/>
         <w:numFmt w:val="bullet"/>
         <w:lvlText w:val="①"/>
@@ -28054,7 +27495,7 @@
       </w:lvl>
     </w:lvlOverride>
     <w:lvlOverride w:ilvl="2">
-      <w:lvl w:ilvl="2" w:tplc="0F207F30">
+      <w:lvl w:ilvl="2" w:tplc="713EB88C">
         <w:start w:val="1"/>
         <w:numFmt w:val="bullet"/>
         <w:lvlText w:val="■"/>
@@ -28087,7 +27528,7 @@
       </w:lvl>
     </w:lvlOverride>
     <w:lvlOverride w:ilvl="3">
-      <w:lvl w:ilvl="3" w:tplc="E2323A4C">
+      <w:lvl w:ilvl="3" w:tplc="5ACCAC5A">
         <w:start w:val="1"/>
         <w:numFmt w:val="bullet"/>
         <w:lvlText w:val="●"/>
@@ -28120,7 +27561,7 @@
       </w:lvl>
     </w:lvlOverride>
     <w:lvlOverride w:ilvl="4">
-      <w:lvl w:ilvl="4" w:tplc="D33AF0D6">
+      <w:lvl w:ilvl="4" w:tplc="6CDA6C3A">
         <w:start w:val="1"/>
         <w:numFmt w:val="bullet"/>
         <w:lvlText w:val="①"/>
@@ -28153,7 +27594,7 @@
       </w:lvl>
     </w:lvlOverride>
     <w:lvlOverride w:ilvl="5">
-      <w:lvl w:ilvl="5" w:tplc="02A0EBD6">
+      <w:lvl w:ilvl="5" w:tplc="79F89C82">
         <w:start w:val="1"/>
         <w:numFmt w:val="bullet"/>
         <w:lvlText w:val="■"/>
@@ -28186,7 +27627,7 @@
       </w:lvl>
     </w:lvlOverride>
     <w:lvlOverride w:ilvl="6">
-      <w:lvl w:ilvl="6" w:tplc="06705F38">
+      <w:lvl w:ilvl="6" w:tplc="9CAAAC9E">
         <w:start w:val="1"/>
         <w:numFmt w:val="bullet"/>
         <w:lvlText w:val="●"/>
@@ -28219,7 +27660,7 @@
       </w:lvl>
     </w:lvlOverride>
     <w:lvlOverride w:ilvl="7">
-      <w:lvl w:ilvl="7" w:tplc="4CFE083C">
+      <w:lvl w:ilvl="7" w:tplc="D4A65CAE">
         <w:start w:val="1"/>
         <w:numFmt w:val="bullet"/>
         <w:lvlText w:val="①"/>
@@ -28252,7 +27693,7 @@
       </w:lvl>
     </w:lvlOverride>
     <w:lvlOverride w:ilvl="8">
-      <w:lvl w:ilvl="8" w:tplc="345624D6">
+      <w:lvl w:ilvl="8" w:tplc="FDF8C4B6">
         <w:start w:val="1"/>
         <w:numFmt w:val="bullet"/>
         <w:lvlText w:val="■"/>
@@ -28294,7 +27735,7 @@
   <w:num w:numId="24" w16cid:durableId="1306467410">
     <w:abstractNumId w:val="24"/>
     <w:lvlOverride w:ilvl="0">
-      <w:lvl w:ilvl="0" w:tplc="9D0E9A20">
+      <w:lvl w:ilvl="0" w:tplc="4B880F80">
         <w:start w:val="1"/>
         <w:numFmt w:val="bullet"/>
         <w:lvlText w:val="●"/>
@@ -28327,7 +27768,7 @@
       </w:lvl>
     </w:lvlOverride>
     <w:lvlOverride w:ilvl="1">
-      <w:lvl w:ilvl="1" w:tplc="5F26A7F4">
+      <w:lvl w:ilvl="1" w:tplc="DFF8D93C">
         <w:start w:val="1"/>
         <w:numFmt w:val="bullet"/>
         <w:lvlText w:val="①"/>
@@ -28360,7 +27801,7 @@
       </w:lvl>
     </w:lvlOverride>
     <w:lvlOverride w:ilvl="2">
-      <w:lvl w:ilvl="2" w:tplc="DF5C4CE6">
+      <w:lvl w:ilvl="2" w:tplc="6BF8A48C">
         <w:start w:val="1"/>
         <w:numFmt w:val="bullet"/>
         <w:lvlText w:val="■"/>
@@ -28393,7 +27834,7 @@
       </w:lvl>
     </w:lvlOverride>
     <w:lvlOverride w:ilvl="3">
-      <w:lvl w:ilvl="3" w:tplc="8CBC94FC">
+      <w:lvl w:ilvl="3" w:tplc="37006796">
         <w:start w:val="1"/>
         <w:numFmt w:val="bullet"/>
         <w:lvlText w:val="●"/>
@@ -28426,7 +27867,7 @@
       </w:lvl>
     </w:lvlOverride>
     <w:lvlOverride w:ilvl="4">
-      <w:lvl w:ilvl="4" w:tplc="1F04531A">
+      <w:lvl w:ilvl="4" w:tplc="4E1C155A">
         <w:start w:val="1"/>
         <w:numFmt w:val="bullet"/>
         <w:lvlText w:val="①"/>
@@ -28459,7 +27900,7 @@
       </w:lvl>
     </w:lvlOverride>
     <w:lvlOverride w:ilvl="5">
-      <w:lvl w:ilvl="5" w:tplc="824E8A52">
+      <w:lvl w:ilvl="5" w:tplc="8CD081AA">
         <w:start w:val="1"/>
         <w:numFmt w:val="bullet"/>
         <w:lvlText w:val="■"/>
@@ -28492,7 +27933,7 @@
       </w:lvl>
     </w:lvlOverride>
     <w:lvlOverride w:ilvl="6">
-      <w:lvl w:ilvl="6" w:tplc="E5A237FE">
+      <w:lvl w:ilvl="6" w:tplc="D176325A">
         <w:start w:val="1"/>
         <w:numFmt w:val="bullet"/>
         <w:lvlText w:val="●"/>
@@ -28525,7 +27966,7 @@
       </w:lvl>
     </w:lvlOverride>
     <w:lvlOverride w:ilvl="7">
-      <w:lvl w:ilvl="7" w:tplc="7368CC80">
+      <w:lvl w:ilvl="7" w:tplc="F80205F6">
         <w:start w:val="1"/>
         <w:numFmt w:val="bullet"/>
         <w:lvlText w:val="①"/>
@@ -28558,7 +27999,7 @@
       </w:lvl>
     </w:lvlOverride>
     <w:lvlOverride w:ilvl="8">
-      <w:lvl w:ilvl="8" w:tplc="D0969E6A">
+      <w:lvl w:ilvl="8" w:tplc="F2BE09C2">
         <w:start w:val="1"/>
         <w:numFmt w:val="bullet"/>
         <w:lvlText w:val="■"/>
@@ -28600,7 +28041,7 @@
   <w:num w:numId="27" w16cid:durableId="1402673279">
     <w:abstractNumId w:val="1"/>
     <w:lvlOverride w:ilvl="0">
-      <w:lvl w:ilvl="0" w:tplc="6E7AC67A">
+      <w:lvl w:ilvl="0" w:tplc="FA7AD368">
         <w:start w:val="1"/>
         <w:numFmt w:val="bullet"/>
         <w:lvlText w:val="●"/>
@@ -28633,7 +28074,7 @@
       </w:lvl>
     </w:lvlOverride>
     <w:lvlOverride w:ilvl="1">
-      <w:lvl w:ilvl="1" w:tplc="E628222E">
+      <w:lvl w:ilvl="1" w:tplc="C0DAE9F0">
         <w:start w:val="1"/>
         <w:numFmt w:val="bullet"/>
         <w:lvlText w:val="①"/>
@@ -28666,7 +28107,7 @@
       </w:lvl>
     </w:lvlOverride>
     <w:lvlOverride w:ilvl="2">
-      <w:lvl w:ilvl="2" w:tplc="CB74A34A">
+      <w:lvl w:ilvl="2" w:tplc="48D81DBA">
         <w:start w:val="1"/>
         <w:numFmt w:val="bullet"/>
         <w:lvlText w:val="■"/>
@@ -28699,7 +28140,7 @@
       </w:lvl>
     </w:lvlOverride>
     <w:lvlOverride w:ilvl="3">
-      <w:lvl w:ilvl="3" w:tplc="EC9E2940">
+      <w:lvl w:ilvl="3" w:tplc="ADE82358">
         <w:start w:val="1"/>
         <w:numFmt w:val="bullet"/>
         <w:lvlText w:val="●"/>
@@ -28732,7 +28173,7 @@
       </w:lvl>
     </w:lvlOverride>
     <w:lvlOverride w:ilvl="4">
-      <w:lvl w:ilvl="4" w:tplc="EC8EBA8A">
+      <w:lvl w:ilvl="4" w:tplc="69A45494">
         <w:start w:val="1"/>
         <w:numFmt w:val="bullet"/>
         <w:lvlText w:val="①"/>
@@ -28765,7 +28206,7 @@
       </w:lvl>
     </w:lvlOverride>
     <w:lvlOverride w:ilvl="5">
-      <w:lvl w:ilvl="5" w:tplc="C6B6E3FC">
+      <w:lvl w:ilvl="5" w:tplc="0B9481C0">
         <w:start w:val="1"/>
         <w:numFmt w:val="bullet"/>
         <w:lvlText w:val="■"/>
@@ -28798,7 +28239,7 @@
       </w:lvl>
     </w:lvlOverride>
     <w:lvlOverride w:ilvl="6">
-      <w:lvl w:ilvl="6" w:tplc="B560998E">
+      <w:lvl w:ilvl="6" w:tplc="13CE4310">
         <w:start w:val="1"/>
         <w:numFmt w:val="bullet"/>
         <w:lvlText w:val="●"/>
@@ -28831,7 +28272,7 @@
       </w:lvl>
     </w:lvlOverride>
     <w:lvlOverride w:ilvl="7">
-      <w:lvl w:ilvl="7" w:tplc="540E0C26">
+      <w:lvl w:ilvl="7" w:tplc="2E889ED8">
         <w:start w:val="1"/>
         <w:numFmt w:val="bullet"/>
         <w:lvlText w:val="①"/>
@@ -28864,7 +28305,7 @@
       </w:lvl>
     </w:lvlOverride>
     <w:lvlOverride w:ilvl="8">
-      <w:lvl w:ilvl="8" w:tplc="5B342B60">
+      <w:lvl w:ilvl="8" w:tplc="746232C6">
         <w:start w:val="1"/>
         <w:numFmt w:val="bullet"/>
         <w:lvlText w:val="■"/>
@@ -28918,7 +28359,7 @@
   <w:num w:numId="34" w16cid:durableId="1412190703">
     <w:abstractNumId w:val="18"/>
     <w:lvlOverride w:ilvl="0">
-      <w:lvl w:ilvl="0" w:tplc="737A87F6">
+      <w:lvl w:ilvl="0" w:tplc="20C0C8D2">
         <w:start w:val="1"/>
         <w:numFmt w:val="bullet"/>
         <w:lvlText w:val="●"/>
@@ -28951,7 +28392,7 @@
       </w:lvl>
     </w:lvlOverride>
     <w:lvlOverride w:ilvl="1">
-      <w:lvl w:ilvl="1" w:tplc="88ACAB48">
+      <w:lvl w:ilvl="1" w:tplc="B0EE26A4">
         <w:start w:val="1"/>
         <w:numFmt w:val="bullet"/>
         <w:lvlText w:val="①"/>
@@ -28984,7 +28425,7 @@
       </w:lvl>
     </w:lvlOverride>
     <w:lvlOverride w:ilvl="2">
-      <w:lvl w:ilvl="2" w:tplc="8FCE6B9E">
+      <w:lvl w:ilvl="2" w:tplc="C6FC66C8">
         <w:start w:val="1"/>
         <w:numFmt w:val="bullet"/>
         <w:lvlText w:val="■"/>
@@ -29017,7 +28458,7 @@
       </w:lvl>
     </w:lvlOverride>
     <w:lvlOverride w:ilvl="3">
-      <w:lvl w:ilvl="3" w:tplc="1396AFB8">
+      <w:lvl w:ilvl="3" w:tplc="913C5156">
         <w:start w:val="1"/>
         <w:numFmt w:val="bullet"/>
         <w:lvlText w:val="●"/>
@@ -29050,7 +28491,7 @@
       </w:lvl>
     </w:lvlOverride>
     <w:lvlOverride w:ilvl="4">
-      <w:lvl w:ilvl="4" w:tplc="AF8ACC4A">
+      <w:lvl w:ilvl="4" w:tplc="CB169A9A">
         <w:start w:val="1"/>
         <w:numFmt w:val="bullet"/>
         <w:lvlText w:val="①"/>
@@ -29083,7 +28524,7 @@
       </w:lvl>
     </w:lvlOverride>
     <w:lvlOverride w:ilvl="5">
-      <w:lvl w:ilvl="5" w:tplc="D6448432">
+      <w:lvl w:ilvl="5" w:tplc="A10A7E7E">
         <w:start w:val="1"/>
         <w:numFmt w:val="bullet"/>
         <w:lvlText w:val="■"/>
@@ -29116,7 +28557,7 @@
       </w:lvl>
     </w:lvlOverride>
     <w:lvlOverride w:ilvl="6">
-      <w:lvl w:ilvl="6" w:tplc="EAF68576">
+      <w:lvl w:ilvl="6" w:tplc="4E6C19A6">
         <w:start w:val="1"/>
         <w:numFmt w:val="bullet"/>
         <w:lvlText w:val="●"/>
@@ -29149,7 +28590,7 @@
       </w:lvl>
     </w:lvlOverride>
     <w:lvlOverride w:ilvl="7">
-      <w:lvl w:ilvl="7" w:tplc="AAB08F38">
+      <w:lvl w:ilvl="7" w:tplc="7C28B050">
         <w:start w:val="1"/>
         <w:numFmt w:val="bullet"/>
         <w:lvlText w:val="①"/>
@@ -29182,7 +28623,7 @@
       </w:lvl>
     </w:lvlOverride>
     <w:lvlOverride w:ilvl="8">
-      <w:lvl w:ilvl="8" w:tplc="DA442342">
+      <w:lvl w:ilvl="8" w:tplc="80361DA0">
         <w:start w:val="1"/>
         <w:numFmt w:val="bullet"/>
         <w:lvlText w:val="■"/>
@@ -29218,7 +28659,7 @@
   <w:num w:numId="35" w16cid:durableId="1049450401">
     <w:abstractNumId w:val="18"/>
     <w:lvlOverride w:ilvl="0">
-      <w:lvl w:ilvl="0" w:tplc="737A87F6">
+      <w:lvl w:ilvl="0" w:tplc="20C0C8D2">
         <w:start w:val="1"/>
         <w:numFmt w:val="bullet"/>
         <w:lvlText w:val="●"/>
@@ -29251,7 +28692,7 @@
       </w:lvl>
     </w:lvlOverride>
     <w:lvlOverride w:ilvl="1">
-      <w:lvl w:ilvl="1" w:tplc="88ACAB48">
+      <w:lvl w:ilvl="1" w:tplc="B0EE26A4">
         <w:start w:val="1"/>
         <w:numFmt w:val="bullet"/>
         <w:lvlText w:val="①"/>
@@ -29284,7 +28725,7 @@
       </w:lvl>
     </w:lvlOverride>
     <w:lvlOverride w:ilvl="2">
-      <w:lvl w:ilvl="2" w:tplc="8FCE6B9E">
+      <w:lvl w:ilvl="2" w:tplc="C6FC66C8">
         <w:start w:val="1"/>
         <w:numFmt w:val="bullet"/>
         <w:lvlText w:val="■"/>
@@ -29317,7 +28758,7 @@
       </w:lvl>
     </w:lvlOverride>
     <w:lvlOverride w:ilvl="3">
-      <w:lvl w:ilvl="3" w:tplc="1396AFB8">
+      <w:lvl w:ilvl="3" w:tplc="913C5156">
         <w:start w:val="1"/>
         <w:numFmt w:val="bullet"/>
         <w:lvlText w:val="●"/>
@@ -29350,7 +28791,7 @@
       </w:lvl>
     </w:lvlOverride>
     <w:lvlOverride w:ilvl="4">
-      <w:lvl w:ilvl="4" w:tplc="AF8ACC4A">
+      <w:lvl w:ilvl="4" w:tplc="CB169A9A">
         <w:start w:val="1"/>
         <w:numFmt w:val="bullet"/>
         <w:lvlText w:val="①"/>
@@ -29383,7 +28824,7 @@
       </w:lvl>
     </w:lvlOverride>
     <w:lvlOverride w:ilvl="5">
-      <w:lvl w:ilvl="5" w:tplc="D6448432">
+      <w:lvl w:ilvl="5" w:tplc="A10A7E7E">
         <w:start w:val="1"/>
         <w:numFmt w:val="bullet"/>
         <w:lvlText w:val="■"/>
@@ -29416,7 +28857,7 @@
       </w:lvl>
     </w:lvlOverride>
     <w:lvlOverride w:ilvl="6">
-      <w:lvl w:ilvl="6" w:tplc="EAF68576">
+      <w:lvl w:ilvl="6" w:tplc="4E6C19A6">
         <w:start w:val="1"/>
         <w:numFmt w:val="bullet"/>
         <w:lvlText w:val="●"/>
@@ -29449,7 +28890,7 @@
       </w:lvl>
     </w:lvlOverride>
     <w:lvlOverride w:ilvl="7">
-      <w:lvl w:ilvl="7" w:tplc="AAB08F38">
+      <w:lvl w:ilvl="7" w:tplc="7C28B050">
         <w:start w:val="1"/>
         <w:numFmt w:val="bullet"/>
         <w:lvlText w:val="①"/>
@@ -29482,7 +28923,7 @@
       </w:lvl>
     </w:lvlOverride>
     <w:lvlOverride w:ilvl="8">
-      <w:lvl w:ilvl="8" w:tplc="DA442342">
+      <w:lvl w:ilvl="8" w:tplc="80361DA0">
         <w:start w:val="1"/>
         <w:numFmt w:val="bullet"/>
         <w:lvlText w:val="■"/>
@@ -29524,7 +28965,7 @@
   <w:num w:numId="38" w16cid:durableId="1889367910">
     <w:abstractNumId w:val="20"/>
     <w:lvlOverride w:ilvl="0">
-      <w:lvl w:ilvl="0" w:tplc="3CA85DE2">
+      <w:lvl w:ilvl="0" w:tplc="6B2CD04A">
         <w:start w:val="1"/>
         <w:numFmt w:val="bullet"/>
         <w:lvlText w:val="-"/>
@@ -29555,7 +28996,7 @@
       </w:lvl>
     </w:lvlOverride>
     <w:lvlOverride w:ilvl="1">
-      <w:lvl w:ilvl="1" w:tplc="1D243308">
+      <w:lvl w:ilvl="1" w:tplc="3A6E1E44">
         <w:start w:val="1"/>
         <w:numFmt w:val="bullet"/>
         <w:lvlText w:val="-"/>
@@ -29586,7 +29027,7 @@
       </w:lvl>
     </w:lvlOverride>
     <w:lvlOverride w:ilvl="2">
-      <w:lvl w:ilvl="2" w:tplc="01E4CEAE">
+      <w:lvl w:ilvl="2" w:tplc="7932F7B0">
         <w:start w:val="1"/>
         <w:numFmt w:val="bullet"/>
         <w:lvlText w:val="-"/>
@@ -29617,7 +29058,7 @@
       </w:lvl>
     </w:lvlOverride>
     <w:lvlOverride w:ilvl="3">
-      <w:lvl w:ilvl="3" w:tplc="A066EFB4">
+      <w:lvl w:ilvl="3" w:tplc="A6D27A5C">
         <w:start w:val="1"/>
         <w:numFmt w:val="bullet"/>
         <w:lvlText w:val="-"/>
@@ -29648,7 +29089,7 @@
       </w:lvl>
     </w:lvlOverride>
     <w:lvlOverride w:ilvl="4">
-      <w:lvl w:ilvl="4" w:tplc="60785D6A">
+      <w:lvl w:ilvl="4" w:tplc="C2C21846">
         <w:start w:val="1"/>
         <w:numFmt w:val="bullet"/>
         <w:lvlText w:val="-"/>
@@ -29679,7 +29120,7 @@
       </w:lvl>
     </w:lvlOverride>
     <w:lvlOverride w:ilvl="5">
-      <w:lvl w:ilvl="5" w:tplc="3132A5C6">
+      <w:lvl w:ilvl="5" w:tplc="A3D6B0FA">
         <w:start w:val="1"/>
         <w:numFmt w:val="bullet"/>
         <w:lvlText w:val="-"/>
@@ -29710,7 +29151,7 @@
       </w:lvl>
     </w:lvlOverride>
     <w:lvlOverride w:ilvl="6">
-      <w:lvl w:ilvl="6" w:tplc="08E80E7A">
+      <w:lvl w:ilvl="6" w:tplc="1892FEA6">
         <w:start w:val="1"/>
         <w:numFmt w:val="bullet"/>
         <w:lvlText w:val="-"/>
@@ -29741,7 +29182,7 @@
       </w:lvl>
     </w:lvlOverride>
     <w:lvlOverride w:ilvl="7">
-      <w:lvl w:ilvl="7" w:tplc="BD3EAA44">
+      <w:lvl w:ilvl="7" w:tplc="C34CABD6">
         <w:start w:val="1"/>
         <w:numFmt w:val="bullet"/>
         <w:lvlText w:val="-"/>
@@ -29772,7 +29213,7 @@
       </w:lvl>
     </w:lvlOverride>
     <w:lvlOverride w:ilvl="8">
-      <w:lvl w:ilvl="8" w:tplc="9D4AA2F8">
+      <w:lvl w:ilvl="8" w:tplc="A42CA72C">
         <w:start w:val="1"/>
         <w:numFmt w:val="bullet"/>
         <w:lvlText w:val="-"/>
@@ -29806,7 +29247,7 @@
   <w:num w:numId="39" w16cid:durableId="1890801601">
     <w:abstractNumId w:val="20"/>
     <w:lvlOverride w:ilvl="0">
-      <w:lvl w:ilvl="0" w:tplc="3CA85DE2">
+      <w:lvl w:ilvl="0" w:tplc="6B2CD04A">
         <w:start w:val="1"/>
         <w:numFmt w:val="bullet"/>
         <w:lvlText w:val="-"/>
@@ -29839,7 +29280,7 @@
       </w:lvl>
     </w:lvlOverride>
     <w:lvlOverride w:ilvl="1">
-      <w:lvl w:ilvl="1" w:tplc="1D243308">
+      <w:lvl w:ilvl="1" w:tplc="3A6E1E44">
         <w:start w:val="1"/>
         <w:numFmt w:val="bullet"/>
         <w:lvlText w:val="-"/>
@@ -29872,7 +29313,7 @@
       </w:lvl>
     </w:lvlOverride>
     <w:lvlOverride w:ilvl="2">
-      <w:lvl w:ilvl="2" w:tplc="01E4CEAE">
+      <w:lvl w:ilvl="2" w:tplc="7932F7B0">
         <w:start w:val="1"/>
         <w:numFmt w:val="bullet"/>
         <w:lvlText w:val="-"/>
@@ -29905,7 +29346,7 @@
       </w:lvl>
     </w:lvlOverride>
     <w:lvlOverride w:ilvl="3">
-      <w:lvl w:ilvl="3" w:tplc="A066EFB4">
+      <w:lvl w:ilvl="3" w:tplc="A6D27A5C">
         <w:start w:val="1"/>
         <w:numFmt w:val="bullet"/>
         <w:lvlText w:val="-"/>
@@ -29938,7 +29379,7 @@
       </w:lvl>
     </w:lvlOverride>
     <w:lvlOverride w:ilvl="4">
-      <w:lvl w:ilvl="4" w:tplc="60785D6A">
+      <w:lvl w:ilvl="4" w:tplc="C2C21846">
         <w:start w:val="1"/>
         <w:numFmt w:val="bullet"/>
         <w:lvlText w:val="-"/>
@@ -29971,7 +29412,7 @@
       </w:lvl>
     </w:lvlOverride>
     <w:lvlOverride w:ilvl="5">
-      <w:lvl w:ilvl="5" w:tplc="3132A5C6">
+      <w:lvl w:ilvl="5" w:tplc="A3D6B0FA">
         <w:start w:val="1"/>
         <w:numFmt w:val="bullet"/>
         <w:lvlText w:val="-"/>
@@ -30004,7 +29445,7 @@
       </w:lvl>
     </w:lvlOverride>
     <w:lvlOverride w:ilvl="6">
-      <w:lvl w:ilvl="6" w:tplc="08E80E7A">
+      <w:lvl w:ilvl="6" w:tplc="1892FEA6">
         <w:start w:val="1"/>
         <w:numFmt w:val="bullet"/>
         <w:lvlText w:val="-"/>
@@ -30037,7 +29478,7 @@
       </w:lvl>
     </w:lvlOverride>
     <w:lvlOverride w:ilvl="7">
-      <w:lvl w:ilvl="7" w:tplc="BD3EAA44">
+      <w:lvl w:ilvl="7" w:tplc="C34CABD6">
         <w:start w:val="1"/>
         <w:numFmt w:val="bullet"/>
         <w:lvlText w:val="-"/>
@@ -30070,7 +29511,7 @@
       </w:lvl>
     </w:lvlOverride>
     <w:lvlOverride w:ilvl="8">
-      <w:lvl w:ilvl="8" w:tplc="9D4AA2F8">
+      <w:lvl w:ilvl="8" w:tplc="A42CA72C">
         <w:start w:val="1"/>
         <w:numFmt w:val="bullet"/>
         <w:lvlText w:val="-"/>
@@ -30625,6 +30066,7 @@
   </w:style>
   <w:style w:type="character" w:styleId="Hyperlink">
     <w:name w:val="Hyperlink"/>
+    <w:uiPriority w:val="99"/>
     <w:rPr>
       <w:u w:val="single"/>
     </w:rPr>
@@ -30848,6 +30290,75 @@
       <w:szCs w:val="32"/>
       <w:u w:color="000000"/>
     </w:rPr>
+  </w:style>
+  <w:style w:type="paragraph" w:styleId="TOCHeading">
+    <w:name w:val="TOC Heading"/>
+    <w:basedOn w:val="Heading1"/>
+    <w:next w:val="Normal"/>
+    <w:uiPriority w:val="39"/>
+    <w:unhideWhenUsed/>
+    <w:qFormat/>
+    <w:rsid w:val="00F604A4"/>
+    <w:pPr>
+      <w:keepNext/>
+      <w:keepLines/>
+      <w:pBdr>
+        <w:top w:val="none" w:sz="0" w:space="0" w:color="auto"/>
+        <w:left w:val="none" w:sz="0" w:space="0" w:color="auto"/>
+        <w:bottom w:val="none" w:sz="0" w:space="0" w:color="auto"/>
+        <w:right w:val="none" w:sz="0" w:space="0" w:color="auto"/>
+        <w:between w:val="none" w:sz="0" w:space="0" w:color="auto"/>
+        <w:bar w:val="none" w:sz="0" w:color="auto"/>
+      </w:pBdr>
+      <w:spacing w:before="240" w:after="0" w:line="259" w:lineRule="auto"/>
+      <w:outlineLvl w:val="9"/>
+    </w:pPr>
+    <w:rPr>
+      <w:rFonts w:asciiTheme="majorHAnsi" w:eastAsiaTheme="majorEastAsia" w:hAnsiTheme="majorHAnsi" w:cstheme="majorBidi"/>
+      <w:color w:val="2F5496" w:themeColor="accent1" w:themeShade="BF"/>
+      <w:sz w:val="32"/>
+      <w:szCs w:val="32"/>
+      <w:bdr w:val="none" w:sz="0" w:space="0" w:color="auto"/>
+      <w:lang w:eastAsia="en-US"/>
+    </w:rPr>
+  </w:style>
+  <w:style w:type="paragraph" w:styleId="TOC1">
+    <w:name w:val="toc 1"/>
+    <w:basedOn w:val="Normal"/>
+    <w:next w:val="Normal"/>
+    <w:autoRedefine/>
+    <w:uiPriority w:val="39"/>
+    <w:unhideWhenUsed/>
+    <w:rsid w:val="00F604A4"/>
+    <w:pPr>
+      <w:spacing w:after="100"/>
+    </w:pPr>
+  </w:style>
+  <w:style w:type="paragraph" w:styleId="TOC3">
+    <w:name w:val="toc 3"/>
+    <w:basedOn w:val="Normal"/>
+    <w:next w:val="Normal"/>
+    <w:autoRedefine/>
+    <w:uiPriority w:val="39"/>
+    <w:unhideWhenUsed/>
+    <w:rsid w:val="00F604A4"/>
+    <w:pPr>
+      <w:spacing w:after="100"/>
+      <w:ind w:left="440"/>
+    </w:pPr>
+  </w:style>
+  <w:style w:type="paragraph" w:styleId="TOC2">
+    <w:name w:val="toc 2"/>
+    <w:basedOn w:val="Normal"/>
+    <w:next w:val="Normal"/>
+    <w:autoRedefine/>
+    <w:uiPriority w:val="39"/>
+    <w:unhideWhenUsed/>
+    <w:rsid w:val="00F604A4"/>
+    <w:pPr>
+      <w:spacing w:after="100"/>
+      <w:ind w:left="220"/>
+    </w:pPr>
   </w:style>
 </w:styles>
 </file>
@@ -31923,4 +31434,16 @@
   </a:objectDefaults>
   <a:extraClrSchemeLst/>
 </a:theme>
+</file>
+
+<file path=customXml/item1.xml><?xml version="1.0" encoding="utf-8"?>
+<b:Sources xmlns:b="http://schemas.openxmlformats.org/officeDocument/2006/bibliography" xmlns="http://schemas.openxmlformats.org/officeDocument/2006/bibliography" SelectedStyle="\APASixthEditionOfficeOnline.xsl" StyleName="APA" Version="6"/>
+</file>
+
+<file path=customXml/itemProps1.xml><?xml version="1.0" encoding="utf-8"?>
+<ds:datastoreItem xmlns:ds="http://schemas.openxmlformats.org/officeDocument/2006/customXml" ds:itemID="{D3823E55-8327-4FDC-8DB3-7D950E006CE5}">
+  <ds:schemaRefs>
+    <ds:schemaRef ds:uri="http://schemas.openxmlformats.org/officeDocument/2006/bibliography"/>
+  </ds:schemaRefs>
+</ds:datastoreItem>
 </file>
</xml_diff>

<commit_message>
adding 'disarm' to the user handbook, did the cleaning from card ID 20 to 30 (start at 31, Focus on Execution)
</commit_message>
<xml_diff>
--- a/tactile_tabletop/Documents/User Handbook.docx
+++ b/tactile_tabletop/Documents/User Handbook.docx
@@ -21464,6 +21464,44 @@
       <w:pPr>
         <w:spacing w:line="100" w:lineRule="atLeast"/>
         <w:rPr>
+          <w:rFonts w:ascii="Benne" w:hAnsi="Benne" w:cs="Benne"/>
+          <w:b/>
+          <w:bCs/>
+          <w:sz w:val="24"/>
+          <w:szCs w:val="24"/>
+        </w:rPr>
+      </w:pPr>
+      <w:r>
+        <w:rPr>
+          <w:rFonts w:ascii="Benne" w:hAnsi="Benne" w:cs="Benne"/>
+          <w:b/>
+          <w:bCs/>
+          <w:sz w:val="24"/>
+          <w:szCs w:val="24"/>
+        </w:rPr>
+        <w:t xml:space="preserve">Disarm: </w:t>
+      </w:r>
+      <w:r>
+        <w:rPr>
+          <w:rFonts w:ascii="Benne" w:hAnsi="Benne" w:cs="Benne"/>
+          <w:sz w:val="24"/>
+          <w:szCs w:val="24"/>
+        </w:rPr>
+        <w:t>target</w:t>
+      </w:r>
+      <w:r>
+        <w:rPr>
+          <w:rFonts w:ascii="Benne" w:hAnsi="Benne" w:cs="Benne"/>
+          <w:sz w:val="24"/>
+          <w:szCs w:val="24"/>
+        </w:rPr>
+        <w:t xml:space="preserve"> needs to spend an action to regain use of disarmed weapon</w:t>
+      </w:r>
+    </w:p>
+    <w:p>
+      <w:pPr>
+        <w:spacing w:line="100" w:lineRule="atLeast"/>
+        <w:rPr>
           <w:rFonts w:ascii="Benne" w:eastAsia="Benne" w:hAnsi="Benne" w:cs="Benne"/>
           <w:sz w:val="24"/>
           <w:szCs w:val="24"/>
@@ -26867,7 +26905,7 @@
   <w:num w:numId="5" w16cid:durableId="1269121907">
     <w:abstractNumId w:val="2"/>
     <w:lvlOverride w:ilvl="0">
-      <w:lvl w:ilvl="0" w:tplc="E28E1CF2">
+      <w:lvl w:ilvl="0" w:tplc="74A20368">
         <w:start w:val="1"/>
         <w:numFmt w:val="bullet"/>
         <w:lvlText w:val="·"/>
@@ -26898,7 +26936,7 @@
       </w:lvl>
     </w:lvlOverride>
     <w:lvlOverride w:ilvl="1">
-      <w:lvl w:ilvl="1" w:tplc="D9B0F31E">
+      <w:lvl w:ilvl="1" w:tplc="2C96C66E">
         <w:start w:val="1"/>
         <w:numFmt w:val="bullet"/>
         <w:lvlText w:val="o"/>
@@ -26929,7 +26967,7 @@
       </w:lvl>
     </w:lvlOverride>
     <w:lvlOverride w:ilvl="2">
-      <w:lvl w:ilvl="2" w:tplc="6128C434">
+      <w:lvl w:ilvl="2" w:tplc="128258FE">
         <w:start w:val="1"/>
         <w:numFmt w:val="bullet"/>
         <w:lvlText w:val="▪"/>
@@ -26960,7 +26998,7 @@
       </w:lvl>
     </w:lvlOverride>
     <w:lvlOverride w:ilvl="3">
-      <w:lvl w:ilvl="3" w:tplc="AD4CDB30">
+      <w:lvl w:ilvl="3" w:tplc="753CF050">
         <w:start w:val="1"/>
         <w:numFmt w:val="bullet"/>
         <w:lvlText w:val="·"/>
@@ -26991,7 +27029,7 @@
       </w:lvl>
     </w:lvlOverride>
     <w:lvlOverride w:ilvl="4">
-      <w:lvl w:ilvl="4" w:tplc="7F86BE04">
+      <w:lvl w:ilvl="4" w:tplc="ACF84FE4">
         <w:start w:val="1"/>
         <w:numFmt w:val="bullet"/>
         <w:lvlText w:val="o"/>
@@ -27022,7 +27060,7 @@
       </w:lvl>
     </w:lvlOverride>
     <w:lvlOverride w:ilvl="5">
-      <w:lvl w:ilvl="5" w:tplc="287C8EA0">
+      <w:lvl w:ilvl="5" w:tplc="598A9B9A">
         <w:start w:val="1"/>
         <w:numFmt w:val="bullet"/>
         <w:lvlText w:val="▪"/>
@@ -27053,7 +27091,7 @@
       </w:lvl>
     </w:lvlOverride>
     <w:lvlOverride w:ilvl="6">
-      <w:lvl w:ilvl="6" w:tplc="363292D4">
+      <w:lvl w:ilvl="6" w:tplc="DE9A5318">
         <w:start w:val="1"/>
         <w:numFmt w:val="bullet"/>
         <w:lvlText w:val="·"/>
@@ -27084,7 +27122,7 @@
       </w:lvl>
     </w:lvlOverride>
     <w:lvlOverride w:ilvl="7">
-      <w:lvl w:ilvl="7" w:tplc="7D9AEEAA">
+      <w:lvl w:ilvl="7" w:tplc="2D52E7EC">
         <w:start w:val="1"/>
         <w:numFmt w:val="bullet"/>
         <w:lvlText w:val="o"/>
@@ -27115,7 +27153,7 @@
       </w:lvl>
     </w:lvlOverride>
     <w:lvlOverride w:ilvl="8">
-      <w:lvl w:ilvl="8" w:tplc="7A0219D8">
+      <w:lvl w:ilvl="8" w:tplc="E2DCC858">
         <w:start w:val="1"/>
         <w:numFmt w:val="bullet"/>
         <w:lvlText w:val="▪"/>
@@ -27167,7 +27205,7 @@
   <w:num w:numId="12" w16cid:durableId="164980047">
     <w:abstractNumId w:val="9"/>
     <w:lvlOverride w:ilvl="0">
-      <w:lvl w:ilvl="0" w:tplc="EE70BF7A">
+      <w:lvl w:ilvl="0" w:tplc="9990C37A">
         <w:start w:val="1"/>
         <w:numFmt w:val="bullet"/>
         <w:lvlText w:val="●"/>
@@ -27198,7 +27236,7 @@
       </w:lvl>
     </w:lvlOverride>
     <w:lvlOverride w:ilvl="1">
-      <w:lvl w:ilvl="1" w:tplc="2F705C10">
+      <w:lvl w:ilvl="1" w:tplc="A4725570">
         <w:start w:val="1"/>
         <w:numFmt w:val="bullet"/>
         <w:lvlText w:val="①"/>
@@ -27229,7 +27267,7 @@
       </w:lvl>
     </w:lvlOverride>
     <w:lvlOverride w:ilvl="2">
-      <w:lvl w:ilvl="2" w:tplc="39FE2766">
+      <w:lvl w:ilvl="2" w:tplc="FDE4D120">
         <w:start w:val="1"/>
         <w:numFmt w:val="bullet"/>
         <w:lvlText w:val="■"/>
@@ -27260,7 +27298,7 @@
       </w:lvl>
     </w:lvlOverride>
     <w:lvlOverride w:ilvl="3">
-      <w:lvl w:ilvl="3" w:tplc="BCC2E7DE">
+      <w:lvl w:ilvl="3" w:tplc="36942064">
         <w:start w:val="1"/>
         <w:numFmt w:val="bullet"/>
         <w:lvlText w:val="●"/>
@@ -27291,7 +27329,7 @@
       </w:lvl>
     </w:lvlOverride>
     <w:lvlOverride w:ilvl="4">
-      <w:lvl w:ilvl="4" w:tplc="BD88ADFA">
+      <w:lvl w:ilvl="4" w:tplc="E18EBBDC">
         <w:start w:val="1"/>
         <w:numFmt w:val="bullet"/>
         <w:lvlText w:val="①"/>
@@ -27322,7 +27360,7 @@
       </w:lvl>
     </w:lvlOverride>
     <w:lvlOverride w:ilvl="5">
-      <w:lvl w:ilvl="5" w:tplc="01FC774C">
+      <w:lvl w:ilvl="5" w:tplc="778EE65A">
         <w:start w:val="1"/>
         <w:numFmt w:val="bullet"/>
         <w:lvlText w:val="■"/>
@@ -27353,7 +27391,7 @@
       </w:lvl>
     </w:lvlOverride>
     <w:lvlOverride w:ilvl="6">
-      <w:lvl w:ilvl="6" w:tplc="1D6AF19C">
+      <w:lvl w:ilvl="6" w:tplc="A0D4722E">
         <w:start w:val="1"/>
         <w:numFmt w:val="bullet"/>
         <w:lvlText w:val="●"/>
@@ -27384,7 +27422,7 @@
       </w:lvl>
     </w:lvlOverride>
     <w:lvlOverride w:ilvl="7">
-      <w:lvl w:ilvl="7" w:tplc="8CEA5752">
+      <w:lvl w:ilvl="7" w:tplc="CF3CC2B6">
         <w:start w:val="1"/>
         <w:numFmt w:val="bullet"/>
         <w:lvlText w:val="①"/>
@@ -27415,7 +27453,7 @@
       </w:lvl>
     </w:lvlOverride>
     <w:lvlOverride w:ilvl="8">
-      <w:lvl w:ilvl="8" w:tplc="53F08E0A">
+      <w:lvl w:ilvl="8" w:tplc="49EC3260">
         <w:start w:val="1"/>
         <w:numFmt w:val="bullet"/>
         <w:lvlText w:val="■"/>
@@ -27455,7 +27493,7 @@
   <w:num w:numId="15" w16cid:durableId="1229339323">
     <w:abstractNumId w:val="8"/>
     <w:lvlOverride w:ilvl="0">
-      <w:lvl w:ilvl="0" w:tplc="A114163C">
+      <w:lvl w:ilvl="0" w:tplc="569651C4">
         <w:start w:val="1"/>
         <w:numFmt w:val="bullet"/>
         <w:lvlText w:val="●"/>
@@ -27486,7 +27524,7 @@
       </w:lvl>
     </w:lvlOverride>
     <w:lvlOverride w:ilvl="1">
-      <w:lvl w:ilvl="1" w:tplc="5AE8FC54">
+      <w:lvl w:ilvl="1" w:tplc="425E6D8A">
         <w:start w:val="1"/>
         <w:numFmt w:val="bullet"/>
         <w:lvlText w:val=""/>
@@ -27517,7 +27555,7 @@
       </w:lvl>
     </w:lvlOverride>
     <w:lvlOverride w:ilvl="2">
-      <w:lvl w:ilvl="2" w:tplc="C714F4CE">
+      <w:lvl w:ilvl="2" w:tplc="BBF06C98">
         <w:start w:val="1"/>
         <w:numFmt w:val="bullet"/>
         <w:lvlText w:val="■"/>
@@ -27548,7 +27586,7 @@
       </w:lvl>
     </w:lvlOverride>
     <w:lvlOverride w:ilvl="3">
-      <w:lvl w:ilvl="3" w:tplc="1A78B1DA">
+      <w:lvl w:ilvl="3" w:tplc="8392FF94">
         <w:start w:val="1"/>
         <w:numFmt w:val="bullet"/>
         <w:lvlText w:val="●"/>
@@ -27579,7 +27617,7 @@
       </w:lvl>
     </w:lvlOverride>
     <w:lvlOverride w:ilvl="4">
-      <w:lvl w:ilvl="4" w:tplc="A89CE094">
+      <w:lvl w:ilvl="4" w:tplc="8714A646">
         <w:start w:val="1"/>
         <w:numFmt w:val="bullet"/>
         <w:lvlText w:val=""/>
@@ -27610,7 +27648,7 @@
       </w:lvl>
     </w:lvlOverride>
     <w:lvlOverride w:ilvl="5">
-      <w:lvl w:ilvl="5" w:tplc="1652C6B8">
+      <w:lvl w:ilvl="5" w:tplc="757CA22E">
         <w:start w:val="1"/>
         <w:numFmt w:val="bullet"/>
         <w:lvlText w:val="■"/>
@@ -27641,7 +27679,7 @@
       </w:lvl>
     </w:lvlOverride>
     <w:lvlOverride w:ilvl="6">
-      <w:lvl w:ilvl="6" w:tplc="38F801CE">
+      <w:lvl w:ilvl="6" w:tplc="47AABB30">
         <w:start w:val="1"/>
         <w:numFmt w:val="bullet"/>
         <w:lvlText w:val="●"/>
@@ -27672,7 +27710,7 @@
       </w:lvl>
     </w:lvlOverride>
     <w:lvlOverride w:ilvl="7">
-      <w:lvl w:ilvl="7" w:tplc="B2842170">
+      <w:lvl w:ilvl="7" w:tplc="BEE6FA36">
         <w:start w:val="1"/>
         <w:numFmt w:val="bullet"/>
         <w:lvlText w:val=""/>
@@ -27703,7 +27741,7 @@
       </w:lvl>
     </w:lvlOverride>
     <w:lvlOverride w:ilvl="8">
-      <w:lvl w:ilvl="8" w:tplc="099A9378">
+      <w:lvl w:ilvl="8" w:tplc="83D8838A">
         <w:start w:val="1"/>
         <w:numFmt w:val="bullet"/>
         <w:lvlText w:val="■"/>
@@ -27737,7 +27775,7 @@
   <w:num w:numId="16" w16cid:durableId="1782526703">
     <w:abstractNumId w:val="8"/>
     <w:lvlOverride w:ilvl="0">
-      <w:lvl w:ilvl="0" w:tplc="A114163C">
+      <w:lvl w:ilvl="0" w:tplc="569651C4">
         <w:start w:val="1"/>
         <w:numFmt w:val="bullet"/>
         <w:lvlText w:val="●"/>
@@ -27768,7 +27806,7 @@
       </w:lvl>
     </w:lvlOverride>
     <w:lvlOverride w:ilvl="1">
-      <w:lvl w:ilvl="1" w:tplc="5AE8FC54">
+      <w:lvl w:ilvl="1" w:tplc="425E6D8A">
         <w:start w:val="1"/>
         <w:numFmt w:val="bullet"/>
         <w:lvlText w:val="①"/>
@@ -27799,7 +27837,7 @@
       </w:lvl>
     </w:lvlOverride>
     <w:lvlOverride w:ilvl="2">
-      <w:lvl w:ilvl="2" w:tplc="C714F4CE">
+      <w:lvl w:ilvl="2" w:tplc="BBF06C98">
         <w:start w:val="1"/>
         <w:numFmt w:val="bullet"/>
         <w:lvlText w:val="■"/>
@@ -27830,7 +27868,7 @@
       </w:lvl>
     </w:lvlOverride>
     <w:lvlOverride w:ilvl="3">
-      <w:lvl w:ilvl="3" w:tplc="1A78B1DA">
+      <w:lvl w:ilvl="3" w:tplc="8392FF94">
         <w:start w:val="1"/>
         <w:numFmt w:val="bullet"/>
         <w:lvlText w:val="●"/>
@@ -27861,7 +27899,7 @@
       </w:lvl>
     </w:lvlOverride>
     <w:lvlOverride w:ilvl="4">
-      <w:lvl w:ilvl="4" w:tplc="A89CE094">
+      <w:lvl w:ilvl="4" w:tplc="8714A646">
         <w:start w:val="1"/>
         <w:numFmt w:val="bullet"/>
         <w:lvlText w:val="①"/>
@@ -27892,7 +27930,7 @@
       </w:lvl>
     </w:lvlOverride>
     <w:lvlOverride w:ilvl="5">
-      <w:lvl w:ilvl="5" w:tplc="1652C6B8">
+      <w:lvl w:ilvl="5" w:tplc="757CA22E">
         <w:start w:val="1"/>
         <w:numFmt w:val="bullet"/>
         <w:lvlText w:val="■"/>
@@ -27923,7 +27961,7 @@
       </w:lvl>
     </w:lvlOverride>
     <w:lvlOverride w:ilvl="6">
-      <w:lvl w:ilvl="6" w:tplc="38F801CE">
+      <w:lvl w:ilvl="6" w:tplc="47AABB30">
         <w:start w:val="1"/>
         <w:numFmt w:val="bullet"/>
         <w:lvlText w:val="●"/>
@@ -27954,7 +27992,7 @@
       </w:lvl>
     </w:lvlOverride>
     <w:lvlOverride w:ilvl="7">
-      <w:lvl w:ilvl="7" w:tplc="B2842170">
+      <w:lvl w:ilvl="7" w:tplc="BEE6FA36">
         <w:start w:val="1"/>
         <w:numFmt w:val="bullet"/>
         <w:lvlText w:val="①"/>
@@ -27985,7 +28023,7 @@
       </w:lvl>
     </w:lvlOverride>
     <w:lvlOverride w:ilvl="8">
-      <w:lvl w:ilvl="8" w:tplc="099A9378">
+      <w:lvl w:ilvl="8" w:tplc="83D8838A">
         <w:start w:val="1"/>
         <w:numFmt w:val="bullet"/>
         <w:lvlText w:val="■"/>
@@ -28031,7 +28069,7 @@
   <w:num w:numId="21" w16cid:durableId="978875169">
     <w:abstractNumId w:val="12"/>
     <w:lvlOverride w:ilvl="0">
-      <w:lvl w:ilvl="0" w:tplc="704C6E36">
+      <w:lvl w:ilvl="0" w:tplc="5C6400CA">
         <w:start w:val="1"/>
         <w:numFmt w:val="bullet"/>
         <w:lvlText w:val="●"/>
@@ -28064,7 +28102,7 @@
       </w:lvl>
     </w:lvlOverride>
     <w:lvlOverride w:ilvl="1">
-      <w:lvl w:ilvl="1" w:tplc="7506E298">
+      <w:lvl w:ilvl="1" w:tplc="B32871AC">
         <w:start w:val="1"/>
         <w:numFmt w:val="bullet"/>
         <w:lvlText w:val="①"/>
@@ -28097,7 +28135,7 @@
       </w:lvl>
     </w:lvlOverride>
     <w:lvlOverride w:ilvl="2">
-      <w:lvl w:ilvl="2" w:tplc="713EB88C">
+      <w:lvl w:ilvl="2" w:tplc="3FA2B5C4">
         <w:start w:val="1"/>
         <w:numFmt w:val="bullet"/>
         <w:lvlText w:val="■"/>
@@ -28130,7 +28168,7 @@
       </w:lvl>
     </w:lvlOverride>
     <w:lvlOverride w:ilvl="3">
-      <w:lvl w:ilvl="3" w:tplc="5ACCAC5A">
+      <w:lvl w:ilvl="3" w:tplc="8F9845F8">
         <w:start w:val="1"/>
         <w:numFmt w:val="bullet"/>
         <w:lvlText w:val="●"/>
@@ -28163,7 +28201,7 @@
       </w:lvl>
     </w:lvlOverride>
     <w:lvlOverride w:ilvl="4">
-      <w:lvl w:ilvl="4" w:tplc="6CDA6C3A">
+      <w:lvl w:ilvl="4" w:tplc="CE343B68">
         <w:start w:val="1"/>
         <w:numFmt w:val="bullet"/>
         <w:lvlText w:val="①"/>
@@ -28196,7 +28234,7 @@
       </w:lvl>
     </w:lvlOverride>
     <w:lvlOverride w:ilvl="5">
-      <w:lvl w:ilvl="5" w:tplc="79F89C82">
+      <w:lvl w:ilvl="5" w:tplc="5804E386">
         <w:start w:val="1"/>
         <w:numFmt w:val="bullet"/>
         <w:lvlText w:val="■"/>
@@ -28229,7 +28267,7 @@
       </w:lvl>
     </w:lvlOverride>
     <w:lvlOverride w:ilvl="6">
-      <w:lvl w:ilvl="6" w:tplc="9CAAAC9E">
+      <w:lvl w:ilvl="6" w:tplc="34A27B1C">
         <w:start w:val="1"/>
         <w:numFmt w:val="bullet"/>
         <w:lvlText w:val="●"/>
@@ -28262,7 +28300,7 @@
       </w:lvl>
     </w:lvlOverride>
     <w:lvlOverride w:ilvl="7">
-      <w:lvl w:ilvl="7" w:tplc="D4A65CAE">
+      <w:lvl w:ilvl="7" w:tplc="4A7CECB2">
         <w:start w:val="1"/>
         <w:numFmt w:val="bullet"/>
         <w:lvlText w:val="①"/>
@@ -28295,7 +28333,7 @@
       </w:lvl>
     </w:lvlOverride>
     <w:lvlOverride w:ilvl="8">
-      <w:lvl w:ilvl="8" w:tplc="FDF8C4B6">
+      <w:lvl w:ilvl="8" w:tplc="313659D2">
         <w:start w:val="1"/>
         <w:numFmt w:val="bullet"/>
         <w:lvlText w:val="■"/>
@@ -28337,7 +28375,7 @@
   <w:num w:numId="24" w16cid:durableId="1306467410">
     <w:abstractNumId w:val="24"/>
     <w:lvlOverride w:ilvl="0">
-      <w:lvl w:ilvl="0" w:tplc="4B880F80">
+      <w:lvl w:ilvl="0" w:tplc="207ED8F8">
         <w:start w:val="1"/>
         <w:numFmt w:val="bullet"/>
         <w:lvlText w:val="●"/>
@@ -28370,7 +28408,7 @@
       </w:lvl>
     </w:lvlOverride>
     <w:lvlOverride w:ilvl="1">
-      <w:lvl w:ilvl="1" w:tplc="DFF8D93C">
+      <w:lvl w:ilvl="1" w:tplc="2022227E">
         <w:start w:val="1"/>
         <w:numFmt w:val="bullet"/>
         <w:lvlText w:val="①"/>
@@ -28403,7 +28441,7 @@
       </w:lvl>
     </w:lvlOverride>
     <w:lvlOverride w:ilvl="2">
-      <w:lvl w:ilvl="2" w:tplc="6BF8A48C">
+      <w:lvl w:ilvl="2" w:tplc="C67AD45A">
         <w:start w:val="1"/>
         <w:numFmt w:val="bullet"/>
         <w:lvlText w:val="■"/>
@@ -28436,7 +28474,7 @@
       </w:lvl>
     </w:lvlOverride>
     <w:lvlOverride w:ilvl="3">
-      <w:lvl w:ilvl="3" w:tplc="37006796">
+      <w:lvl w:ilvl="3" w:tplc="3146DBF8">
         <w:start w:val="1"/>
         <w:numFmt w:val="bullet"/>
         <w:lvlText w:val="●"/>
@@ -28469,7 +28507,7 @@
       </w:lvl>
     </w:lvlOverride>
     <w:lvlOverride w:ilvl="4">
-      <w:lvl w:ilvl="4" w:tplc="4E1C155A">
+      <w:lvl w:ilvl="4" w:tplc="3C168E10">
         <w:start w:val="1"/>
         <w:numFmt w:val="bullet"/>
         <w:lvlText w:val="①"/>
@@ -28502,7 +28540,7 @@
       </w:lvl>
     </w:lvlOverride>
     <w:lvlOverride w:ilvl="5">
-      <w:lvl w:ilvl="5" w:tplc="8CD081AA">
+      <w:lvl w:ilvl="5" w:tplc="A9163274">
         <w:start w:val="1"/>
         <w:numFmt w:val="bullet"/>
         <w:lvlText w:val="■"/>
@@ -28535,7 +28573,7 @@
       </w:lvl>
     </w:lvlOverride>
     <w:lvlOverride w:ilvl="6">
-      <w:lvl w:ilvl="6" w:tplc="D176325A">
+      <w:lvl w:ilvl="6" w:tplc="F8B4C8E4">
         <w:start w:val="1"/>
         <w:numFmt w:val="bullet"/>
         <w:lvlText w:val="●"/>
@@ -28568,7 +28606,7 @@
       </w:lvl>
     </w:lvlOverride>
     <w:lvlOverride w:ilvl="7">
-      <w:lvl w:ilvl="7" w:tplc="F80205F6">
+      <w:lvl w:ilvl="7" w:tplc="888CEBF4">
         <w:start w:val="1"/>
         <w:numFmt w:val="bullet"/>
         <w:lvlText w:val="①"/>
@@ -28601,7 +28639,7 @@
       </w:lvl>
     </w:lvlOverride>
     <w:lvlOverride w:ilvl="8">
-      <w:lvl w:ilvl="8" w:tplc="F2BE09C2">
+      <w:lvl w:ilvl="8" w:tplc="7B141016">
         <w:start w:val="1"/>
         <w:numFmt w:val="bullet"/>
         <w:lvlText w:val="■"/>
@@ -28643,7 +28681,7 @@
   <w:num w:numId="27" w16cid:durableId="1402673279">
     <w:abstractNumId w:val="1"/>
     <w:lvlOverride w:ilvl="0">
-      <w:lvl w:ilvl="0" w:tplc="FA7AD368">
+      <w:lvl w:ilvl="0" w:tplc="585083DC">
         <w:start w:val="1"/>
         <w:numFmt w:val="bullet"/>
         <w:lvlText w:val="●"/>
@@ -28676,7 +28714,7 @@
       </w:lvl>
     </w:lvlOverride>
     <w:lvlOverride w:ilvl="1">
-      <w:lvl w:ilvl="1" w:tplc="C0DAE9F0">
+      <w:lvl w:ilvl="1" w:tplc="FC7A91DC">
         <w:start w:val="1"/>
         <w:numFmt w:val="bullet"/>
         <w:lvlText w:val="①"/>
@@ -28709,7 +28747,7 @@
       </w:lvl>
     </w:lvlOverride>
     <w:lvlOverride w:ilvl="2">
-      <w:lvl w:ilvl="2" w:tplc="48D81DBA">
+      <w:lvl w:ilvl="2" w:tplc="372E6720">
         <w:start w:val="1"/>
         <w:numFmt w:val="bullet"/>
         <w:lvlText w:val="■"/>
@@ -28742,7 +28780,7 @@
       </w:lvl>
     </w:lvlOverride>
     <w:lvlOverride w:ilvl="3">
-      <w:lvl w:ilvl="3" w:tplc="ADE82358">
+      <w:lvl w:ilvl="3" w:tplc="8EB403F6">
         <w:start w:val="1"/>
         <w:numFmt w:val="bullet"/>
         <w:lvlText w:val="●"/>
@@ -28775,7 +28813,7 @@
       </w:lvl>
     </w:lvlOverride>
     <w:lvlOverride w:ilvl="4">
-      <w:lvl w:ilvl="4" w:tplc="69A45494">
+      <w:lvl w:ilvl="4" w:tplc="327288AE">
         <w:start w:val="1"/>
         <w:numFmt w:val="bullet"/>
         <w:lvlText w:val="①"/>
@@ -28808,7 +28846,7 @@
       </w:lvl>
     </w:lvlOverride>
     <w:lvlOverride w:ilvl="5">
-      <w:lvl w:ilvl="5" w:tplc="0B9481C0">
+      <w:lvl w:ilvl="5" w:tplc="F9749A44">
         <w:start w:val="1"/>
         <w:numFmt w:val="bullet"/>
         <w:lvlText w:val="■"/>
@@ -28841,7 +28879,7 @@
       </w:lvl>
     </w:lvlOverride>
     <w:lvlOverride w:ilvl="6">
-      <w:lvl w:ilvl="6" w:tplc="13CE4310">
+      <w:lvl w:ilvl="6" w:tplc="A392C06C">
         <w:start w:val="1"/>
         <w:numFmt w:val="bullet"/>
         <w:lvlText w:val="●"/>
@@ -28874,7 +28912,7 @@
       </w:lvl>
     </w:lvlOverride>
     <w:lvlOverride w:ilvl="7">
-      <w:lvl w:ilvl="7" w:tplc="2E889ED8">
+      <w:lvl w:ilvl="7" w:tplc="86840784">
         <w:start w:val="1"/>
         <w:numFmt w:val="bullet"/>
         <w:lvlText w:val="①"/>
@@ -28907,7 +28945,7 @@
       </w:lvl>
     </w:lvlOverride>
     <w:lvlOverride w:ilvl="8">
-      <w:lvl w:ilvl="8" w:tplc="746232C6">
+      <w:lvl w:ilvl="8" w:tplc="BAE223FE">
         <w:start w:val="1"/>
         <w:numFmt w:val="bullet"/>
         <w:lvlText w:val="■"/>
@@ -28961,7 +28999,7 @@
   <w:num w:numId="34" w16cid:durableId="1412190703">
     <w:abstractNumId w:val="18"/>
     <w:lvlOverride w:ilvl="0">
-      <w:lvl w:ilvl="0" w:tplc="20C0C8D2">
+      <w:lvl w:ilvl="0" w:tplc="8F3EE2A4">
         <w:start w:val="1"/>
         <w:numFmt w:val="bullet"/>
         <w:lvlText w:val="●"/>
@@ -28994,7 +29032,7 @@
       </w:lvl>
     </w:lvlOverride>
     <w:lvlOverride w:ilvl="1">
-      <w:lvl w:ilvl="1" w:tplc="B0EE26A4">
+      <w:lvl w:ilvl="1" w:tplc="3FAC2E38">
         <w:start w:val="1"/>
         <w:numFmt w:val="bullet"/>
         <w:lvlText w:val="①"/>
@@ -29027,7 +29065,7 @@
       </w:lvl>
     </w:lvlOverride>
     <w:lvlOverride w:ilvl="2">
-      <w:lvl w:ilvl="2" w:tplc="C6FC66C8">
+      <w:lvl w:ilvl="2" w:tplc="63948442">
         <w:start w:val="1"/>
         <w:numFmt w:val="bullet"/>
         <w:lvlText w:val="■"/>
@@ -29060,7 +29098,7 @@
       </w:lvl>
     </w:lvlOverride>
     <w:lvlOverride w:ilvl="3">
-      <w:lvl w:ilvl="3" w:tplc="913C5156">
+      <w:lvl w:ilvl="3" w:tplc="4ED6F0E8">
         <w:start w:val="1"/>
         <w:numFmt w:val="bullet"/>
         <w:lvlText w:val="●"/>
@@ -29093,7 +29131,7 @@
       </w:lvl>
     </w:lvlOverride>
     <w:lvlOverride w:ilvl="4">
-      <w:lvl w:ilvl="4" w:tplc="CB169A9A">
+      <w:lvl w:ilvl="4" w:tplc="B7D88E06">
         <w:start w:val="1"/>
         <w:numFmt w:val="bullet"/>
         <w:lvlText w:val="①"/>
@@ -29126,7 +29164,7 @@
       </w:lvl>
     </w:lvlOverride>
     <w:lvlOverride w:ilvl="5">
-      <w:lvl w:ilvl="5" w:tplc="A10A7E7E">
+      <w:lvl w:ilvl="5" w:tplc="EF62411C">
         <w:start w:val="1"/>
         <w:numFmt w:val="bullet"/>
         <w:lvlText w:val="■"/>
@@ -29159,7 +29197,7 @@
       </w:lvl>
     </w:lvlOverride>
     <w:lvlOverride w:ilvl="6">
-      <w:lvl w:ilvl="6" w:tplc="4E6C19A6">
+      <w:lvl w:ilvl="6" w:tplc="37E6E98E">
         <w:start w:val="1"/>
         <w:numFmt w:val="bullet"/>
         <w:lvlText w:val="●"/>
@@ -29192,7 +29230,7 @@
       </w:lvl>
     </w:lvlOverride>
     <w:lvlOverride w:ilvl="7">
-      <w:lvl w:ilvl="7" w:tplc="7C28B050">
+      <w:lvl w:ilvl="7" w:tplc="922C08F2">
         <w:start w:val="1"/>
         <w:numFmt w:val="bullet"/>
         <w:lvlText w:val="①"/>
@@ -29225,7 +29263,7 @@
       </w:lvl>
     </w:lvlOverride>
     <w:lvlOverride w:ilvl="8">
-      <w:lvl w:ilvl="8" w:tplc="80361DA0">
+      <w:lvl w:ilvl="8" w:tplc="66AEAE3E">
         <w:start w:val="1"/>
         <w:numFmt w:val="bullet"/>
         <w:lvlText w:val="■"/>
@@ -29261,7 +29299,7 @@
   <w:num w:numId="35" w16cid:durableId="1049450401">
     <w:abstractNumId w:val="18"/>
     <w:lvlOverride w:ilvl="0">
-      <w:lvl w:ilvl="0" w:tplc="20C0C8D2">
+      <w:lvl w:ilvl="0" w:tplc="8F3EE2A4">
         <w:start w:val="1"/>
         <w:numFmt w:val="bullet"/>
         <w:lvlText w:val="●"/>
@@ -29294,7 +29332,7 @@
       </w:lvl>
     </w:lvlOverride>
     <w:lvlOverride w:ilvl="1">
-      <w:lvl w:ilvl="1" w:tplc="B0EE26A4">
+      <w:lvl w:ilvl="1" w:tplc="3FAC2E38">
         <w:start w:val="1"/>
         <w:numFmt w:val="bullet"/>
         <w:lvlText w:val="①"/>
@@ -29327,7 +29365,7 @@
       </w:lvl>
     </w:lvlOverride>
     <w:lvlOverride w:ilvl="2">
-      <w:lvl w:ilvl="2" w:tplc="C6FC66C8">
+      <w:lvl w:ilvl="2" w:tplc="63948442">
         <w:start w:val="1"/>
         <w:numFmt w:val="bullet"/>
         <w:lvlText w:val="■"/>
@@ -29360,7 +29398,7 @@
       </w:lvl>
     </w:lvlOverride>
     <w:lvlOverride w:ilvl="3">
-      <w:lvl w:ilvl="3" w:tplc="913C5156">
+      <w:lvl w:ilvl="3" w:tplc="4ED6F0E8">
         <w:start w:val="1"/>
         <w:numFmt w:val="bullet"/>
         <w:lvlText w:val="●"/>
@@ -29393,7 +29431,7 @@
       </w:lvl>
     </w:lvlOverride>
     <w:lvlOverride w:ilvl="4">
-      <w:lvl w:ilvl="4" w:tplc="CB169A9A">
+      <w:lvl w:ilvl="4" w:tplc="B7D88E06">
         <w:start w:val="1"/>
         <w:numFmt w:val="bullet"/>
         <w:lvlText w:val="①"/>
@@ -29426,7 +29464,7 @@
       </w:lvl>
     </w:lvlOverride>
     <w:lvlOverride w:ilvl="5">
-      <w:lvl w:ilvl="5" w:tplc="A10A7E7E">
+      <w:lvl w:ilvl="5" w:tplc="EF62411C">
         <w:start w:val="1"/>
         <w:numFmt w:val="bullet"/>
         <w:lvlText w:val="■"/>
@@ -29459,7 +29497,7 @@
       </w:lvl>
     </w:lvlOverride>
     <w:lvlOverride w:ilvl="6">
-      <w:lvl w:ilvl="6" w:tplc="4E6C19A6">
+      <w:lvl w:ilvl="6" w:tplc="37E6E98E">
         <w:start w:val="1"/>
         <w:numFmt w:val="bullet"/>
         <w:lvlText w:val="●"/>
@@ -29492,7 +29530,7 @@
       </w:lvl>
     </w:lvlOverride>
     <w:lvlOverride w:ilvl="7">
-      <w:lvl w:ilvl="7" w:tplc="7C28B050">
+      <w:lvl w:ilvl="7" w:tplc="922C08F2">
         <w:start w:val="1"/>
         <w:numFmt w:val="bullet"/>
         <w:lvlText w:val="①"/>
@@ -29525,7 +29563,7 @@
       </w:lvl>
     </w:lvlOverride>
     <w:lvlOverride w:ilvl="8">
-      <w:lvl w:ilvl="8" w:tplc="80361DA0">
+      <w:lvl w:ilvl="8" w:tplc="66AEAE3E">
         <w:start w:val="1"/>
         <w:numFmt w:val="bullet"/>
         <w:lvlText w:val="■"/>
@@ -29567,7 +29605,7 @@
   <w:num w:numId="38" w16cid:durableId="1889367910">
     <w:abstractNumId w:val="20"/>
     <w:lvlOverride w:ilvl="0">
-      <w:lvl w:ilvl="0" w:tplc="6B2CD04A">
+      <w:lvl w:ilvl="0" w:tplc="7B72343E">
         <w:start w:val="1"/>
         <w:numFmt w:val="bullet"/>
         <w:lvlText w:val="-"/>
@@ -29598,7 +29636,7 @@
       </w:lvl>
     </w:lvlOverride>
     <w:lvlOverride w:ilvl="1">
-      <w:lvl w:ilvl="1" w:tplc="3A6E1E44">
+      <w:lvl w:ilvl="1" w:tplc="808CFC28">
         <w:start w:val="1"/>
         <w:numFmt w:val="bullet"/>
         <w:lvlText w:val="-"/>
@@ -29629,7 +29667,7 @@
       </w:lvl>
     </w:lvlOverride>
     <w:lvlOverride w:ilvl="2">
-      <w:lvl w:ilvl="2" w:tplc="7932F7B0">
+      <w:lvl w:ilvl="2" w:tplc="441EBB78">
         <w:start w:val="1"/>
         <w:numFmt w:val="bullet"/>
         <w:lvlText w:val="-"/>
@@ -29660,7 +29698,7 @@
       </w:lvl>
     </w:lvlOverride>
     <w:lvlOverride w:ilvl="3">
-      <w:lvl w:ilvl="3" w:tplc="A6D27A5C">
+      <w:lvl w:ilvl="3" w:tplc="94481CF2">
         <w:start w:val="1"/>
         <w:numFmt w:val="bullet"/>
         <w:lvlText w:val="-"/>
@@ -29691,7 +29729,7 @@
       </w:lvl>
     </w:lvlOverride>
     <w:lvlOverride w:ilvl="4">
-      <w:lvl w:ilvl="4" w:tplc="C2C21846">
+      <w:lvl w:ilvl="4" w:tplc="EA729FF4">
         <w:start w:val="1"/>
         <w:numFmt w:val="bullet"/>
         <w:lvlText w:val="-"/>
@@ -29722,7 +29760,7 @@
       </w:lvl>
     </w:lvlOverride>
     <w:lvlOverride w:ilvl="5">
-      <w:lvl w:ilvl="5" w:tplc="A3D6B0FA">
+      <w:lvl w:ilvl="5" w:tplc="CE0A0854">
         <w:start w:val="1"/>
         <w:numFmt w:val="bullet"/>
         <w:lvlText w:val="-"/>
@@ -29753,7 +29791,7 @@
       </w:lvl>
     </w:lvlOverride>
     <w:lvlOverride w:ilvl="6">
-      <w:lvl w:ilvl="6" w:tplc="1892FEA6">
+      <w:lvl w:ilvl="6" w:tplc="FA5897A6">
         <w:start w:val="1"/>
         <w:numFmt w:val="bullet"/>
         <w:lvlText w:val="-"/>
@@ -29784,7 +29822,7 @@
       </w:lvl>
     </w:lvlOverride>
     <w:lvlOverride w:ilvl="7">
-      <w:lvl w:ilvl="7" w:tplc="C34CABD6">
+      <w:lvl w:ilvl="7" w:tplc="60FE452E">
         <w:start w:val="1"/>
         <w:numFmt w:val="bullet"/>
         <w:lvlText w:val="-"/>
@@ -29815,7 +29853,7 @@
       </w:lvl>
     </w:lvlOverride>
     <w:lvlOverride w:ilvl="8">
-      <w:lvl w:ilvl="8" w:tplc="A42CA72C">
+      <w:lvl w:ilvl="8" w:tplc="546054A8">
         <w:start w:val="1"/>
         <w:numFmt w:val="bullet"/>
         <w:lvlText w:val="-"/>
@@ -29849,7 +29887,7 @@
   <w:num w:numId="39" w16cid:durableId="1890801601">
     <w:abstractNumId w:val="20"/>
     <w:lvlOverride w:ilvl="0">
-      <w:lvl w:ilvl="0" w:tplc="6B2CD04A">
+      <w:lvl w:ilvl="0" w:tplc="7B72343E">
         <w:start w:val="1"/>
         <w:numFmt w:val="bullet"/>
         <w:lvlText w:val="-"/>
@@ -29882,7 +29920,7 @@
       </w:lvl>
     </w:lvlOverride>
     <w:lvlOverride w:ilvl="1">
-      <w:lvl w:ilvl="1" w:tplc="3A6E1E44">
+      <w:lvl w:ilvl="1" w:tplc="808CFC28">
         <w:start w:val="1"/>
         <w:numFmt w:val="bullet"/>
         <w:lvlText w:val="-"/>
@@ -29915,7 +29953,7 @@
       </w:lvl>
     </w:lvlOverride>
     <w:lvlOverride w:ilvl="2">
-      <w:lvl w:ilvl="2" w:tplc="7932F7B0">
+      <w:lvl w:ilvl="2" w:tplc="441EBB78">
         <w:start w:val="1"/>
         <w:numFmt w:val="bullet"/>
         <w:lvlText w:val="-"/>
@@ -29948,7 +29986,7 @@
       </w:lvl>
     </w:lvlOverride>
     <w:lvlOverride w:ilvl="3">
-      <w:lvl w:ilvl="3" w:tplc="A6D27A5C">
+      <w:lvl w:ilvl="3" w:tplc="94481CF2">
         <w:start w:val="1"/>
         <w:numFmt w:val="bullet"/>
         <w:lvlText w:val="-"/>
@@ -29981,7 +30019,7 @@
       </w:lvl>
     </w:lvlOverride>
     <w:lvlOverride w:ilvl="4">
-      <w:lvl w:ilvl="4" w:tplc="C2C21846">
+      <w:lvl w:ilvl="4" w:tplc="EA729FF4">
         <w:start w:val="1"/>
         <w:numFmt w:val="bullet"/>
         <w:lvlText w:val="-"/>
@@ -30014,7 +30052,7 @@
       </w:lvl>
     </w:lvlOverride>
     <w:lvlOverride w:ilvl="5">
-      <w:lvl w:ilvl="5" w:tplc="A3D6B0FA">
+      <w:lvl w:ilvl="5" w:tplc="CE0A0854">
         <w:start w:val="1"/>
         <w:numFmt w:val="bullet"/>
         <w:lvlText w:val="-"/>
@@ -30047,7 +30085,7 @@
       </w:lvl>
     </w:lvlOverride>
     <w:lvlOverride w:ilvl="6">
-      <w:lvl w:ilvl="6" w:tplc="1892FEA6">
+      <w:lvl w:ilvl="6" w:tplc="FA5897A6">
         <w:start w:val="1"/>
         <w:numFmt w:val="bullet"/>
         <w:lvlText w:val="-"/>
@@ -30080,7 +30118,7 @@
       </w:lvl>
     </w:lvlOverride>
     <w:lvlOverride w:ilvl="7">
-      <w:lvl w:ilvl="7" w:tplc="C34CABD6">
+      <w:lvl w:ilvl="7" w:tplc="60FE452E">
         <w:start w:val="1"/>
         <w:numFmt w:val="bullet"/>
         <w:lvlText w:val="-"/>
@@ -30113,7 +30151,7 @@
       </w:lvl>
     </w:lvlOverride>
     <w:lvlOverride w:ilvl="8">
-      <w:lvl w:ilvl="8" w:tplc="A42CA72C">
+      <w:lvl w:ilvl="8" w:tplc="546054A8">
         <w:start w:val="1"/>
         <w:numFmt w:val="bullet"/>
         <w:lvlText w:val="-"/>

</xml_diff>